<commit_message>
added the participant list and put the prereading into docx
</commit_message>
<xml_diff>
--- a/CourseOutline.docx
+++ b/CourseOutline.docx
@@ -128,6 +128,45 @@
     </w:p>
     <w:p>
       <w:pPr>
+        <w:pStyle w:val="ListParagraph"/>
+        <w:numPr>
+          <w:ilvl w:val="0"/>
+          <w:numId w:val="19"/>
+        </w:numPr>
+        <w:spacing w:before="100" w:beforeAutospacing="1" w:after="100" w:afterAutospacing="1"/>
+      </w:pPr>
+      <w:r>
+        <w:t>Provision infrastructure with Terraform</w:t>
+      </w:r>
+    </w:p>
+    <w:p>
+      <w:pPr>
+        <w:pStyle w:val="ListParagraph"/>
+        <w:numPr>
+          <w:ilvl w:val="0"/>
+          <w:numId w:val="19"/>
+        </w:numPr>
+        <w:spacing w:before="100" w:beforeAutospacing="1" w:after="100" w:afterAutospacing="1"/>
+      </w:pPr>
+      <w:r>
+        <w:t>Author and update Terraform configurations</w:t>
+      </w:r>
+    </w:p>
+    <w:p>
+      <w:pPr>
+        <w:pStyle w:val="ListParagraph"/>
+        <w:numPr>
+          <w:ilvl w:val="0"/>
+          <w:numId w:val="19"/>
+        </w:numPr>
+        <w:spacing w:before="100" w:beforeAutospacing="1" w:after="100" w:afterAutospacing="1"/>
+      </w:pPr>
+      <w:r>
+        <w:t>Manage Terraform deployments</w:t>
+      </w:r>
+    </w:p>
+    <w:p>
+      <w:pPr>
         <w:pStyle w:val="Heading1"/>
       </w:pPr>
       <w:r>
@@ -358,6 +397,7 @@
         </w:rPr>
       </w:pPr>
       <w:r>
+        <w:lastRenderedPageBreak/>
         <w:t xml:space="preserve">Effective Git Usage </w:t>
       </w:r>
     </w:p>
@@ -448,584 +488,584 @@
         <w:rPr>
           <w:rFonts w:eastAsia="Times New Roman"/>
         </w:rPr>
+        <w:t xml:space="preserve">Git best practices and pull requests </w:t>
+      </w:r>
+    </w:p>
+    <w:p>
+      <w:pPr>
+        <w:pStyle w:val="Heading2"/>
+        <w:numPr>
+          <w:ilvl w:val="0"/>
+          <w:numId w:val="17"/>
+        </w:numPr>
+        <w:rPr>
+          <w:rFonts w:eastAsiaTheme="minorHAnsi"/>
+        </w:rPr>
+      </w:pPr>
+      <w:proofErr w:type="spellStart"/>
+      <w:r>
+        <w:t>IaC</w:t>
+      </w:r>
+      <w:proofErr w:type="spellEnd"/>
+      <w:r>
+        <w:t xml:space="preserve"> and DevOps </w:t>
+      </w:r>
+    </w:p>
+    <w:p>
+      <w:pPr>
+        <w:numPr>
+          <w:ilvl w:val="0"/>
+          <w:numId w:val="5"/>
+        </w:numPr>
+        <w:spacing w:before="100" w:beforeAutospacing="1" w:after="100" w:afterAutospacing="1"/>
+        <w:rPr>
+          <w:rFonts w:eastAsia="Times New Roman"/>
+        </w:rPr>
+      </w:pPr>
+      <w:r>
+        <w:rPr>
+          <w:rFonts w:eastAsia="Times New Roman"/>
+        </w:rPr>
+        <w:t xml:space="preserve">Performing automated deployments </w:t>
+      </w:r>
+    </w:p>
+    <w:p>
+      <w:pPr>
+        <w:numPr>
+          <w:ilvl w:val="0"/>
+          <w:numId w:val="5"/>
+        </w:numPr>
+        <w:spacing w:before="100" w:beforeAutospacing="1" w:after="100" w:afterAutospacing="1"/>
+        <w:rPr>
+          <w:rFonts w:eastAsia="Times New Roman"/>
+        </w:rPr>
+      </w:pPr>
+      <w:r>
+        <w:rPr>
+          <w:rFonts w:eastAsia="Times New Roman"/>
+        </w:rPr>
+        <w:t xml:space="preserve">Blue / Green </w:t>
+      </w:r>
+    </w:p>
+    <w:p>
+      <w:pPr>
+        <w:numPr>
+          <w:ilvl w:val="0"/>
+          <w:numId w:val="5"/>
+        </w:numPr>
+        <w:spacing w:before="100" w:beforeAutospacing="1" w:after="100" w:afterAutospacing="1"/>
+        <w:rPr>
+          <w:rFonts w:eastAsia="Times New Roman"/>
+        </w:rPr>
+      </w:pPr>
+      <w:r>
+        <w:rPr>
+          <w:rFonts w:eastAsia="Times New Roman"/>
+        </w:rPr>
+        <w:t xml:space="preserve">Canary </w:t>
+      </w:r>
+    </w:p>
+    <w:p>
+      <w:pPr>
+        <w:numPr>
+          <w:ilvl w:val="0"/>
+          <w:numId w:val="5"/>
+        </w:numPr>
+        <w:spacing w:before="100" w:beforeAutospacing="1" w:after="100" w:afterAutospacing="1"/>
+        <w:rPr>
+          <w:rFonts w:eastAsia="Times New Roman"/>
+        </w:rPr>
+      </w:pPr>
+      <w:r>
+        <w:rPr>
+          <w:rFonts w:eastAsia="Times New Roman"/>
+        </w:rPr>
+        <w:t xml:space="preserve">In place rolling updates </w:t>
+      </w:r>
+    </w:p>
+    <w:p>
+      <w:pPr>
+        <w:pStyle w:val="Heading2"/>
+        <w:numPr>
+          <w:ilvl w:val="0"/>
+          <w:numId w:val="17"/>
+        </w:numPr>
+        <w:rPr>
+          <w:rFonts w:eastAsiaTheme="minorHAnsi"/>
+        </w:rPr>
+      </w:pPr>
+      <w:r>
+        <w:t xml:space="preserve">Terraform Fundamentals </w:t>
+      </w:r>
+    </w:p>
+    <w:p>
+      <w:pPr>
+        <w:numPr>
+          <w:ilvl w:val="0"/>
+          <w:numId w:val="6"/>
+        </w:numPr>
+        <w:spacing w:before="100" w:beforeAutospacing="1" w:after="100" w:afterAutospacing="1"/>
+        <w:rPr>
+          <w:rFonts w:eastAsia="Times New Roman"/>
+        </w:rPr>
+      </w:pPr>
+      <w:r>
+        <w:rPr>
+          <w:rFonts w:eastAsia="Times New Roman"/>
+        </w:rPr>
+        <w:t xml:space="preserve">Understanding how Terraform Works </w:t>
+      </w:r>
+    </w:p>
+    <w:p>
+      <w:pPr>
+        <w:numPr>
+          <w:ilvl w:val="0"/>
+          <w:numId w:val="6"/>
+        </w:numPr>
+        <w:spacing w:before="100" w:beforeAutospacing="1" w:after="100" w:afterAutospacing="1"/>
+        <w:rPr>
+          <w:rFonts w:eastAsia="Times New Roman"/>
+        </w:rPr>
+      </w:pPr>
+      <w:r>
+        <w:rPr>
+          <w:rFonts w:eastAsia="Times New Roman"/>
+        </w:rPr>
+        <w:t xml:space="preserve">Setting up Terraform </w:t>
+      </w:r>
+    </w:p>
+    <w:p>
+      <w:pPr>
+        <w:numPr>
+          <w:ilvl w:val="0"/>
+          <w:numId w:val="6"/>
+        </w:numPr>
+        <w:spacing w:before="100" w:beforeAutospacing="1" w:after="100" w:afterAutospacing="1"/>
+        <w:rPr>
+          <w:rFonts w:eastAsia="Times New Roman"/>
+        </w:rPr>
+      </w:pPr>
+      <w:r>
+        <w:rPr>
+          <w:rFonts w:eastAsia="Times New Roman"/>
+        </w:rPr>
+        <w:t xml:space="preserve">Deploying a single server using Terraform </w:t>
+      </w:r>
+    </w:p>
+    <w:p>
+      <w:pPr>
+        <w:numPr>
+          <w:ilvl w:val="0"/>
+          <w:numId w:val="6"/>
+        </w:numPr>
+        <w:spacing w:before="100" w:beforeAutospacing="1" w:after="100" w:afterAutospacing="1"/>
+        <w:rPr>
+          <w:rFonts w:eastAsia="Times New Roman"/>
+        </w:rPr>
+      </w:pPr>
+      <w:r>
+        <w:rPr>
+          <w:rFonts w:eastAsia="Times New Roman"/>
+        </w:rPr>
+        <w:t xml:space="preserve">Deploying a load balanced cluster of servers using Terraform </w:t>
+      </w:r>
+    </w:p>
+    <w:p>
+      <w:pPr>
+        <w:pStyle w:val="Heading2"/>
+        <w:numPr>
+          <w:ilvl w:val="0"/>
+          <w:numId w:val="17"/>
+        </w:numPr>
+        <w:rPr>
+          <w:rFonts w:eastAsiaTheme="minorHAnsi"/>
+        </w:rPr>
+      </w:pPr>
+      <w:r>
+        <w:t xml:space="preserve">Understanding the Terraform Language HCL </w:t>
+      </w:r>
+    </w:p>
+    <w:p>
+      <w:pPr>
+        <w:numPr>
+          <w:ilvl w:val="0"/>
+          <w:numId w:val="7"/>
+        </w:numPr>
+        <w:spacing w:before="100" w:beforeAutospacing="1" w:after="100" w:afterAutospacing="1"/>
+        <w:rPr>
+          <w:rFonts w:eastAsia="Times New Roman"/>
+        </w:rPr>
+      </w:pPr>
+      <w:r>
+        <w:rPr>
+          <w:rFonts w:eastAsia="Times New Roman"/>
+        </w:rPr>
+        <w:t xml:space="preserve">Arguments and Blocks </w:t>
+      </w:r>
+    </w:p>
+    <w:p>
+      <w:pPr>
+        <w:numPr>
+          <w:ilvl w:val="0"/>
+          <w:numId w:val="7"/>
+        </w:numPr>
+        <w:spacing w:before="100" w:beforeAutospacing="1" w:after="100" w:afterAutospacing="1"/>
+        <w:rPr>
+          <w:rFonts w:eastAsia="Times New Roman"/>
+        </w:rPr>
+      </w:pPr>
+      <w:r>
+        <w:rPr>
+          <w:rFonts w:eastAsia="Times New Roman"/>
+        </w:rPr>
+        <w:t xml:space="preserve">Identifiers </w:t>
+      </w:r>
+    </w:p>
+    <w:p>
+      <w:pPr>
+        <w:numPr>
+          <w:ilvl w:val="0"/>
+          <w:numId w:val="7"/>
+        </w:numPr>
+        <w:spacing w:before="100" w:beforeAutospacing="1" w:after="100" w:afterAutospacing="1"/>
+        <w:rPr>
+          <w:rFonts w:eastAsia="Times New Roman"/>
+        </w:rPr>
+      </w:pPr>
+      <w:r>
+        <w:rPr>
+          <w:rFonts w:eastAsia="Times New Roman"/>
+        </w:rPr>
+        <w:t xml:space="preserve">Comments </w:t>
+      </w:r>
+    </w:p>
+    <w:p>
+      <w:pPr>
+        <w:numPr>
+          <w:ilvl w:val="0"/>
+          <w:numId w:val="7"/>
+        </w:numPr>
+        <w:spacing w:before="100" w:beforeAutospacing="1" w:after="100" w:afterAutospacing="1"/>
+        <w:rPr>
+          <w:rFonts w:eastAsia="Times New Roman"/>
+        </w:rPr>
+      </w:pPr>
+      <w:r>
+        <w:rPr>
+          <w:rFonts w:eastAsia="Times New Roman"/>
+        </w:rPr>
+        <w:t xml:space="preserve">Encoding </w:t>
+      </w:r>
+    </w:p>
+    <w:p>
+      <w:pPr>
+        <w:numPr>
+          <w:ilvl w:val="0"/>
+          <w:numId w:val="7"/>
+        </w:numPr>
+        <w:spacing w:before="100" w:beforeAutospacing="1" w:after="100" w:afterAutospacing="1"/>
+        <w:rPr>
+          <w:rFonts w:eastAsia="Times New Roman"/>
+        </w:rPr>
+      </w:pPr>
+      <w:r>
+        <w:rPr>
+          <w:rFonts w:eastAsia="Times New Roman"/>
+        </w:rPr>
+        <w:t xml:space="preserve">JSON syntax </w:t>
+      </w:r>
+    </w:p>
+    <w:p>
+      <w:pPr>
+        <w:numPr>
+          <w:ilvl w:val="0"/>
+          <w:numId w:val="7"/>
+        </w:numPr>
+        <w:spacing w:before="100" w:beforeAutospacing="1" w:after="100" w:afterAutospacing="1"/>
+        <w:rPr>
+          <w:rFonts w:eastAsia="Times New Roman"/>
+        </w:rPr>
+      </w:pPr>
+      <w:r>
+        <w:rPr>
+          <w:rFonts w:eastAsia="Times New Roman"/>
+        </w:rPr>
+        <w:t xml:space="preserve">Style conventions </w:t>
+      </w:r>
+    </w:p>
+    <w:p>
+      <w:pPr>
+        <w:pStyle w:val="Heading2"/>
+        <w:numPr>
+          <w:ilvl w:val="0"/>
+          <w:numId w:val="17"/>
+        </w:numPr>
+        <w:rPr>
+          <w:rFonts w:eastAsiaTheme="minorHAnsi"/>
+        </w:rPr>
+      </w:pPr>
+      <w:r>
+        <w:t xml:space="preserve">Terraform Datatypes </w:t>
+      </w:r>
+    </w:p>
+    <w:p>
+      <w:pPr>
+        <w:numPr>
+          <w:ilvl w:val="0"/>
+          <w:numId w:val="8"/>
+        </w:numPr>
+        <w:spacing w:before="100" w:beforeAutospacing="1" w:after="100" w:afterAutospacing="1"/>
+        <w:rPr>
+          <w:rFonts w:eastAsia="Times New Roman"/>
+        </w:rPr>
+      </w:pPr>
+      <w:r>
+        <w:rPr>
+          <w:rFonts w:eastAsia="Times New Roman"/>
+        </w:rPr>
+        <w:t xml:space="preserve">Working with strings and numbers </w:t>
+      </w:r>
+    </w:p>
+    <w:p>
+      <w:pPr>
+        <w:numPr>
+          <w:ilvl w:val="0"/>
+          <w:numId w:val="8"/>
+        </w:numPr>
+        <w:spacing w:before="100" w:beforeAutospacing="1" w:after="100" w:afterAutospacing="1"/>
+        <w:rPr>
+          <w:rFonts w:eastAsia="Times New Roman"/>
+        </w:rPr>
+      </w:pPr>
+      <w:r>
+        <w:rPr>
+          <w:rFonts w:eastAsia="Times New Roman"/>
+        </w:rPr>
+        <w:t xml:space="preserve">Working with collection types </w:t>
+      </w:r>
+    </w:p>
+    <w:p>
+      <w:pPr>
+        <w:numPr>
+          <w:ilvl w:val="0"/>
+          <w:numId w:val="8"/>
+        </w:numPr>
+        <w:spacing w:before="100" w:beforeAutospacing="1" w:after="100" w:afterAutospacing="1"/>
+        <w:rPr>
+          <w:rFonts w:eastAsia="Times New Roman"/>
+        </w:rPr>
+      </w:pPr>
+      <w:r>
+        <w:rPr>
+          <w:rFonts w:eastAsia="Times New Roman"/>
+        </w:rPr>
+        <w:t xml:space="preserve">Working with object types </w:t>
+      </w:r>
+    </w:p>
+    <w:p>
+      <w:pPr>
+        <w:numPr>
+          <w:ilvl w:val="0"/>
+          <w:numId w:val="8"/>
+        </w:numPr>
+        <w:spacing w:before="100" w:beforeAutospacing="1" w:after="100" w:afterAutospacing="1"/>
+        <w:rPr>
+          <w:rFonts w:eastAsia="Times New Roman"/>
+        </w:rPr>
+      </w:pPr>
+      <w:r>
+        <w:rPr>
+          <w:rFonts w:eastAsia="Times New Roman"/>
+        </w:rPr>
+        <w:t xml:space="preserve">Using variables as input and output values </w:t>
+      </w:r>
+    </w:p>
+    <w:p>
+      <w:pPr>
+        <w:pStyle w:val="Heading2"/>
+        <w:numPr>
+          <w:ilvl w:val="0"/>
+          <w:numId w:val="17"/>
+        </w:numPr>
+        <w:rPr>
+          <w:rFonts w:eastAsiaTheme="minorHAnsi"/>
+        </w:rPr>
+      </w:pPr>
+      <w:r>
+        <w:t xml:space="preserve">Terraform Functions </w:t>
+      </w:r>
+    </w:p>
+    <w:p>
+      <w:pPr>
+        <w:numPr>
+          <w:ilvl w:val="0"/>
+          <w:numId w:val="9"/>
+        </w:numPr>
+        <w:spacing w:before="100" w:beforeAutospacing="1" w:after="100" w:afterAutospacing="1"/>
+        <w:rPr>
+          <w:rFonts w:eastAsia="Times New Roman"/>
+        </w:rPr>
+      </w:pPr>
+      <w:r>
+        <w:rPr>
+          <w:rFonts w:eastAsia="Times New Roman"/>
+        </w:rPr>
+        <w:t xml:space="preserve">String and number functions </w:t>
+      </w:r>
+    </w:p>
+    <w:p>
+      <w:pPr>
+        <w:numPr>
+          <w:ilvl w:val="0"/>
+          <w:numId w:val="9"/>
+        </w:numPr>
+        <w:spacing w:before="100" w:beforeAutospacing="1" w:after="100" w:afterAutospacing="1"/>
+        <w:rPr>
+          <w:rFonts w:eastAsia="Times New Roman"/>
+        </w:rPr>
+      </w:pPr>
+      <w:r>
+        <w:rPr>
+          <w:rFonts w:eastAsia="Times New Roman"/>
+        </w:rPr>
+        <w:t xml:space="preserve">Collection related functions </w:t>
+      </w:r>
+    </w:p>
+    <w:p>
+      <w:pPr>
+        <w:numPr>
+          <w:ilvl w:val="0"/>
+          <w:numId w:val="9"/>
+        </w:numPr>
+        <w:spacing w:before="100" w:beforeAutospacing="1" w:after="100" w:afterAutospacing="1"/>
+        <w:rPr>
+          <w:rFonts w:eastAsia="Times New Roman"/>
+        </w:rPr>
+      </w:pPr>
+      <w:r>
+        <w:rPr>
+          <w:rFonts w:eastAsia="Times New Roman"/>
+        </w:rPr>
+        <w:t xml:space="preserve">Security related functions </w:t>
+      </w:r>
+    </w:p>
+    <w:p>
+      <w:pPr>
+        <w:numPr>
+          <w:ilvl w:val="0"/>
+          <w:numId w:val="9"/>
+        </w:numPr>
+        <w:spacing w:before="100" w:beforeAutospacing="1" w:after="100" w:afterAutospacing="1"/>
+        <w:rPr>
+          <w:rFonts w:eastAsia="Times New Roman"/>
+        </w:rPr>
+      </w:pPr>
+      <w:r>
+        <w:rPr>
+          <w:rFonts w:eastAsia="Times New Roman"/>
+        </w:rPr>
+        <w:t xml:space="preserve">Network related functions </w:t>
+      </w:r>
+    </w:p>
+    <w:p>
+      <w:pPr>
+        <w:numPr>
+          <w:ilvl w:val="0"/>
+          <w:numId w:val="9"/>
+        </w:numPr>
+        <w:spacing w:before="100" w:beforeAutospacing="1" w:after="100" w:afterAutospacing="1"/>
+        <w:rPr>
+          <w:rFonts w:eastAsia="Times New Roman"/>
+        </w:rPr>
+      </w:pPr>
+      <w:r>
+        <w:rPr>
+          <w:rFonts w:eastAsia="Times New Roman"/>
+        </w:rPr>
+        <w:t xml:space="preserve">File system and date related functions </w:t>
+      </w:r>
+    </w:p>
+    <w:p>
+      <w:pPr>
+        <w:pStyle w:val="Heading2"/>
+        <w:numPr>
+          <w:ilvl w:val="0"/>
+          <w:numId w:val="17"/>
+        </w:numPr>
+        <w:rPr>
+          <w:rFonts w:eastAsiaTheme="minorHAnsi"/>
+        </w:rPr>
+      </w:pPr>
+      <w:r>
+        <w:t xml:space="preserve">Terraform Constructs </w:t>
+      </w:r>
+    </w:p>
+    <w:p>
+      <w:pPr>
+        <w:numPr>
+          <w:ilvl w:val="0"/>
+          <w:numId w:val="10"/>
+        </w:numPr>
+        <w:spacing w:before="100" w:beforeAutospacing="1" w:after="100" w:afterAutospacing="1"/>
+        <w:rPr>
+          <w:rFonts w:eastAsia="Times New Roman"/>
+        </w:rPr>
+      </w:pPr>
+      <w:r>
+        <w:rPr>
+          <w:rFonts w:eastAsia="Times New Roman"/>
+        </w:rPr>
+        <w:t xml:space="preserve">Looping with </w:t>
+      </w:r>
+      <w:proofErr w:type="spellStart"/>
+      <w:r>
+        <w:rPr>
+          <w:rFonts w:eastAsia="Times New Roman"/>
+        </w:rPr>
+        <w:t>for_each</w:t>
+      </w:r>
+      <w:proofErr w:type="spellEnd"/>
+      <w:r>
+        <w:rPr>
+          <w:rFonts w:eastAsia="Times New Roman"/>
+        </w:rPr>
+        <w:t xml:space="preserve"> </w:t>
+      </w:r>
+    </w:p>
+    <w:p>
+      <w:pPr>
+        <w:numPr>
+          <w:ilvl w:val="0"/>
+          <w:numId w:val="10"/>
+        </w:numPr>
+        <w:spacing w:before="100" w:beforeAutospacing="1" w:after="100" w:afterAutospacing="1"/>
+        <w:rPr>
+          <w:rFonts w:eastAsia="Times New Roman"/>
+        </w:rPr>
+      </w:pPr>
+      <w:r>
+        <w:rPr>
+          <w:rFonts w:eastAsia="Times New Roman"/>
+        </w:rPr>
+        <w:t xml:space="preserve">Working with counters </w:t>
+      </w:r>
+    </w:p>
+    <w:p>
+      <w:pPr>
+        <w:numPr>
+          <w:ilvl w:val="0"/>
+          <w:numId w:val="10"/>
+        </w:numPr>
+        <w:spacing w:before="100" w:beforeAutospacing="1" w:after="100" w:afterAutospacing="1"/>
+        <w:rPr>
+          <w:rFonts w:eastAsia="Times New Roman"/>
+        </w:rPr>
+      </w:pPr>
+      <w:r>
+        <w:rPr>
+          <w:rFonts w:eastAsia="Times New Roman"/>
+        </w:rPr>
         <w:lastRenderedPageBreak/>
-        <w:t xml:space="preserve">Git best practices and pull requests </w:t>
-      </w:r>
-    </w:p>
-    <w:p>
-      <w:pPr>
-        <w:pStyle w:val="Heading2"/>
-        <w:numPr>
-          <w:ilvl w:val="0"/>
-          <w:numId w:val="17"/>
-        </w:numPr>
-        <w:rPr>
-          <w:rFonts w:eastAsiaTheme="minorHAnsi"/>
-        </w:rPr>
-      </w:pPr>
-      <w:proofErr w:type="spellStart"/>
-      <w:r>
-        <w:t>IaC</w:t>
-      </w:r>
-      <w:proofErr w:type="spellEnd"/>
-      <w:r>
-        <w:t xml:space="preserve"> and DevOps </w:t>
-      </w:r>
-    </w:p>
-    <w:p>
-      <w:pPr>
-        <w:numPr>
-          <w:ilvl w:val="0"/>
-          <w:numId w:val="5"/>
-        </w:numPr>
-        <w:spacing w:before="100" w:beforeAutospacing="1" w:after="100" w:afterAutospacing="1"/>
-        <w:rPr>
-          <w:rFonts w:eastAsia="Times New Roman"/>
-        </w:rPr>
-      </w:pPr>
-      <w:r>
-        <w:rPr>
-          <w:rFonts w:eastAsia="Times New Roman"/>
-        </w:rPr>
-        <w:t xml:space="preserve">Performing automated deployments </w:t>
-      </w:r>
-    </w:p>
-    <w:p>
-      <w:pPr>
-        <w:numPr>
-          <w:ilvl w:val="0"/>
-          <w:numId w:val="5"/>
-        </w:numPr>
-        <w:spacing w:before="100" w:beforeAutospacing="1" w:after="100" w:afterAutospacing="1"/>
-        <w:rPr>
-          <w:rFonts w:eastAsia="Times New Roman"/>
-        </w:rPr>
-      </w:pPr>
-      <w:r>
-        <w:rPr>
-          <w:rFonts w:eastAsia="Times New Roman"/>
-        </w:rPr>
-        <w:t xml:space="preserve">Blue / Green </w:t>
-      </w:r>
-    </w:p>
-    <w:p>
-      <w:pPr>
-        <w:numPr>
-          <w:ilvl w:val="0"/>
-          <w:numId w:val="5"/>
-        </w:numPr>
-        <w:spacing w:before="100" w:beforeAutospacing="1" w:after="100" w:afterAutospacing="1"/>
-        <w:rPr>
-          <w:rFonts w:eastAsia="Times New Roman"/>
-        </w:rPr>
-      </w:pPr>
-      <w:r>
-        <w:rPr>
-          <w:rFonts w:eastAsia="Times New Roman"/>
-        </w:rPr>
-        <w:t xml:space="preserve">Canary </w:t>
-      </w:r>
-    </w:p>
-    <w:p>
-      <w:pPr>
-        <w:numPr>
-          <w:ilvl w:val="0"/>
-          <w:numId w:val="5"/>
-        </w:numPr>
-        <w:spacing w:before="100" w:beforeAutospacing="1" w:after="100" w:afterAutospacing="1"/>
-        <w:rPr>
-          <w:rFonts w:eastAsia="Times New Roman"/>
-        </w:rPr>
-      </w:pPr>
-      <w:r>
-        <w:rPr>
-          <w:rFonts w:eastAsia="Times New Roman"/>
-        </w:rPr>
-        <w:t xml:space="preserve">In place rolling updates </w:t>
-      </w:r>
-    </w:p>
-    <w:p>
-      <w:pPr>
-        <w:pStyle w:val="Heading2"/>
-        <w:numPr>
-          <w:ilvl w:val="0"/>
-          <w:numId w:val="17"/>
-        </w:numPr>
-        <w:rPr>
-          <w:rFonts w:eastAsiaTheme="minorHAnsi"/>
-        </w:rPr>
-      </w:pPr>
-      <w:r>
-        <w:t xml:space="preserve">Terraform Fundamentals </w:t>
-      </w:r>
-    </w:p>
-    <w:p>
-      <w:pPr>
-        <w:numPr>
-          <w:ilvl w:val="0"/>
-          <w:numId w:val="6"/>
-        </w:numPr>
-        <w:spacing w:before="100" w:beforeAutospacing="1" w:after="100" w:afterAutospacing="1"/>
-        <w:rPr>
-          <w:rFonts w:eastAsia="Times New Roman"/>
-        </w:rPr>
-      </w:pPr>
-      <w:r>
-        <w:rPr>
-          <w:rFonts w:eastAsia="Times New Roman"/>
-        </w:rPr>
-        <w:t xml:space="preserve">Understanding how Terraform Works </w:t>
-      </w:r>
-    </w:p>
-    <w:p>
-      <w:pPr>
-        <w:numPr>
-          <w:ilvl w:val="0"/>
-          <w:numId w:val="6"/>
-        </w:numPr>
-        <w:spacing w:before="100" w:beforeAutospacing="1" w:after="100" w:afterAutospacing="1"/>
-        <w:rPr>
-          <w:rFonts w:eastAsia="Times New Roman"/>
-        </w:rPr>
-      </w:pPr>
-      <w:r>
-        <w:rPr>
-          <w:rFonts w:eastAsia="Times New Roman"/>
-        </w:rPr>
-        <w:t xml:space="preserve">Setting up Terraform </w:t>
-      </w:r>
-    </w:p>
-    <w:p>
-      <w:pPr>
-        <w:numPr>
-          <w:ilvl w:val="0"/>
-          <w:numId w:val="6"/>
-        </w:numPr>
-        <w:spacing w:before="100" w:beforeAutospacing="1" w:after="100" w:afterAutospacing="1"/>
-        <w:rPr>
-          <w:rFonts w:eastAsia="Times New Roman"/>
-        </w:rPr>
-      </w:pPr>
-      <w:r>
-        <w:rPr>
-          <w:rFonts w:eastAsia="Times New Roman"/>
-        </w:rPr>
-        <w:t xml:space="preserve">Deploying a single server using Terraform </w:t>
-      </w:r>
-    </w:p>
-    <w:p>
-      <w:pPr>
-        <w:numPr>
-          <w:ilvl w:val="0"/>
-          <w:numId w:val="6"/>
-        </w:numPr>
-        <w:spacing w:before="100" w:beforeAutospacing="1" w:after="100" w:afterAutospacing="1"/>
-        <w:rPr>
-          <w:rFonts w:eastAsia="Times New Roman"/>
-        </w:rPr>
-      </w:pPr>
-      <w:r>
-        <w:rPr>
-          <w:rFonts w:eastAsia="Times New Roman"/>
-        </w:rPr>
-        <w:t xml:space="preserve">Deploying a load balanced cluster of servers using Terraform </w:t>
-      </w:r>
-    </w:p>
-    <w:p>
-      <w:pPr>
-        <w:pStyle w:val="Heading2"/>
-        <w:numPr>
-          <w:ilvl w:val="0"/>
-          <w:numId w:val="17"/>
-        </w:numPr>
-        <w:rPr>
-          <w:rFonts w:eastAsiaTheme="minorHAnsi"/>
-        </w:rPr>
-      </w:pPr>
-      <w:r>
-        <w:t xml:space="preserve">Understanding the Terraform Language HCL </w:t>
-      </w:r>
-    </w:p>
-    <w:p>
-      <w:pPr>
-        <w:numPr>
-          <w:ilvl w:val="0"/>
-          <w:numId w:val="7"/>
-        </w:numPr>
-        <w:spacing w:before="100" w:beforeAutospacing="1" w:after="100" w:afterAutospacing="1"/>
-        <w:rPr>
-          <w:rFonts w:eastAsia="Times New Roman"/>
-        </w:rPr>
-      </w:pPr>
-      <w:r>
-        <w:rPr>
-          <w:rFonts w:eastAsia="Times New Roman"/>
-        </w:rPr>
-        <w:t xml:space="preserve">Arguments and Blocks </w:t>
-      </w:r>
-    </w:p>
-    <w:p>
-      <w:pPr>
-        <w:numPr>
-          <w:ilvl w:val="0"/>
-          <w:numId w:val="7"/>
-        </w:numPr>
-        <w:spacing w:before="100" w:beforeAutospacing="1" w:after="100" w:afterAutospacing="1"/>
-        <w:rPr>
-          <w:rFonts w:eastAsia="Times New Roman"/>
-        </w:rPr>
-      </w:pPr>
-      <w:r>
-        <w:rPr>
-          <w:rFonts w:eastAsia="Times New Roman"/>
-        </w:rPr>
-        <w:t xml:space="preserve">Identifiers </w:t>
-      </w:r>
-    </w:p>
-    <w:p>
-      <w:pPr>
-        <w:numPr>
-          <w:ilvl w:val="0"/>
-          <w:numId w:val="7"/>
-        </w:numPr>
-        <w:spacing w:before="100" w:beforeAutospacing="1" w:after="100" w:afterAutospacing="1"/>
-        <w:rPr>
-          <w:rFonts w:eastAsia="Times New Roman"/>
-        </w:rPr>
-      </w:pPr>
-      <w:r>
-        <w:rPr>
-          <w:rFonts w:eastAsia="Times New Roman"/>
-        </w:rPr>
-        <w:t xml:space="preserve">Comments </w:t>
-      </w:r>
-    </w:p>
-    <w:p>
-      <w:pPr>
-        <w:numPr>
-          <w:ilvl w:val="0"/>
-          <w:numId w:val="7"/>
-        </w:numPr>
-        <w:spacing w:before="100" w:beforeAutospacing="1" w:after="100" w:afterAutospacing="1"/>
-        <w:rPr>
-          <w:rFonts w:eastAsia="Times New Roman"/>
-        </w:rPr>
-      </w:pPr>
-      <w:r>
-        <w:rPr>
-          <w:rFonts w:eastAsia="Times New Roman"/>
-        </w:rPr>
-        <w:t xml:space="preserve">Encoding </w:t>
-      </w:r>
-    </w:p>
-    <w:p>
-      <w:pPr>
-        <w:numPr>
-          <w:ilvl w:val="0"/>
-          <w:numId w:val="7"/>
-        </w:numPr>
-        <w:spacing w:before="100" w:beforeAutospacing="1" w:after="100" w:afterAutospacing="1"/>
-        <w:rPr>
-          <w:rFonts w:eastAsia="Times New Roman"/>
-        </w:rPr>
-      </w:pPr>
-      <w:r>
-        <w:rPr>
-          <w:rFonts w:eastAsia="Times New Roman"/>
-        </w:rPr>
-        <w:t xml:space="preserve">JSON syntax </w:t>
-      </w:r>
-    </w:p>
-    <w:p>
-      <w:pPr>
-        <w:numPr>
-          <w:ilvl w:val="0"/>
-          <w:numId w:val="7"/>
-        </w:numPr>
-        <w:spacing w:before="100" w:beforeAutospacing="1" w:after="100" w:afterAutospacing="1"/>
-        <w:rPr>
-          <w:rFonts w:eastAsia="Times New Roman"/>
-        </w:rPr>
-      </w:pPr>
-      <w:r>
-        <w:rPr>
-          <w:rFonts w:eastAsia="Times New Roman"/>
-        </w:rPr>
-        <w:t xml:space="preserve">Style conventions </w:t>
-      </w:r>
-    </w:p>
-    <w:p>
-      <w:pPr>
-        <w:pStyle w:val="Heading2"/>
-        <w:numPr>
-          <w:ilvl w:val="0"/>
-          <w:numId w:val="17"/>
-        </w:numPr>
-        <w:rPr>
-          <w:rFonts w:eastAsiaTheme="minorHAnsi"/>
-        </w:rPr>
-      </w:pPr>
-      <w:r>
-        <w:t xml:space="preserve">Terraform Datatypes </w:t>
-      </w:r>
-    </w:p>
-    <w:p>
-      <w:pPr>
-        <w:numPr>
-          <w:ilvl w:val="0"/>
-          <w:numId w:val="8"/>
-        </w:numPr>
-        <w:spacing w:before="100" w:beforeAutospacing="1" w:after="100" w:afterAutospacing="1"/>
-        <w:rPr>
-          <w:rFonts w:eastAsia="Times New Roman"/>
-        </w:rPr>
-      </w:pPr>
-      <w:r>
-        <w:rPr>
-          <w:rFonts w:eastAsia="Times New Roman"/>
-        </w:rPr>
-        <w:t xml:space="preserve">Working with strings and numbers </w:t>
-      </w:r>
-    </w:p>
-    <w:p>
-      <w:pPr>
-        <w:numPr>
-          <w:ilvl w:val="0"/>
-          <w:numId w:val="8"/>
-        </w:numPr>
-        <w:spacing w:before="100" w:beforeAutospacing="1" w:after="100" w:afterAutospacing="1"/>
-        <w:rPr>
-          <w:rFonts w:eastAsia="Times New Roman"/>
-        </w:rPr>
-      </w:pPr>
-      <w:r>
-        <w:rPr>
-          <w:rFonts w:eastAsia="Times New Roman"/>
-        </w:rPr>
-        <w:t xml:space="preserve">Working with collection types </w:t>
-      </w:r>
-    </w:p>
-    <w:p>
-      <w:pPr>
-        <w:numPr>
-          <w:ilvl w:val="0"/>
-          <w:numId w:val="8"/>
-        </w:numPr>
-        <w:spacing w:before="100" w:beforeAutospacing="1" w:after="100" w:afterAutospacing="1"/>
-        <w:rPr>
-          <w:rFonts w:eastAsia="Times New Roman"/>
-        </w:rPr>
-      </w:pPr>
-      <w:r>
-        <w:rPr>
-          <w:rFonts w:eastAsia="Times New Roman"/>
-        </w:rPr>
-        <w:t xml:space="preserve">Working with object types </w:t>
-      </w:r>
-    </w:p>
-    <w:p>
-      <w:pPr>
-        <w:numPr>
-          <w:ilvl w:val="0"/>
-          <w:numId w:val="8"/>
-        </w:numPr>
-        <w:spacing w:before="100" w:beforeAutospacing="1" w:after="100" w:afterAutospacing="1"/>
-        <w:rPr>
-          <w:rFonts w:eastAsia="Times New Roman"/>
-        </w:rPr>
-      </w:pPr>
-      <w:r>
-        <w:rPr>
-          <w:rFonts w:eastAsia="Times New Roman"/>
-        </w:rPr>
-        <w:t xml:space="preserve">Using variables as input and output values </w:t>
-      </w:r>
-    </w:p>
-    <w:p>
-      <w:pPr>
-        <w:pStyle w:val="Heading2"/>
-        <w:numPr>
-          <w:ilvl w:val="0"/>
-          <w:numId w:val="17"/>
-        </w:numPr>
-        <w:rPr>
-          <w:rFonts w:eastAsiaTheme="minorHAnsi"/>
-        </w:rPr>
-      </w:pPr>
-      <w:r>
-        <w:t xml:space="preserve">Terraform Functions </w:t>
-      </w:r>
-    </w:p>
-    <w:p>
-      <w:pPr>
-        <w:numPr>
-          <w:ilvl w:val="0"/>
-          <w:numId w:val="9"/>
-        </w:numPr>
-        <w:spacing w:before="100" w:beforeAutospacing="1" w:after="100" w:afterAutospacing="1"/>
-        <w:rPr>
-          <w:rFonts w:eastAsia="Times New Roman"/>
-        </w:rPr>
-      </w:pPr>
-      <w:r>
-        <w:rPr>
-          <w:rFonts w:eastAsia="Times New Roman"/>
-        </w:rPr>
-        <w:t xml:space="preserve">String and number functions </w:t>
-      </w:r>
-    </w:p>
-    <w:p>
-      <w:pPr>
-        <w:numPr>
-          <w:ilvl w:val="0"/>
-          <w:numId w:val="9"/>
-        </w:numPr>
-        <w:spacing w:before="100" w:beforeAutospacing="1" w:after="100" w:afterAutospacing="1"/>
-        <w:rPr>
-          <w:rFonts w:eastAsia="Times New Roman"/>
-        </w:rPr>
-      </w:pPr>
-      <w:r>
-        <w:rPr>
-          <w:rFonts w:eastAsia="Times New Roman"/>
-        </w:rPr>
-        <w:t xml:space="preserve">Collection related functions </w:t>
-      </w:r>
-    </w:p>
-    <w:p>
-      <w:pPr>
-        <w:numPr>
-          <w:ilvl w:val="0"/>
-          <w:numId w:val="9"/>
-        </w:numPr>
-        <w:spacing w:before="100" w:beforeAutospacing="1" w:after="100" w:afterAutospacing="1"/>
-        <w:rPr>
-          <w:rFonts w:eastAsia="Times New Roman"/>
-        </w:rPr>
-      </w:pPr>
-      <w:r>
-        <w:rPr>
-          <w:rFonts w:eastAsia="Times New Roman"/>
-        </w:rPr>
-        <w:t xml:space="preserve">Security related functions </w:t>
-      </w:r>
-    </w:p>
-    <w:p>
-      <w:pPr>
-        <w:numPr>
-          <w:ilvl w:val="0"/>
-          <w:numId w:val="9"/>
-        </w:numPr>
-        <w:spacing w:before="100" w:beforeAutospacing="1" w:after="100" w:afterAutospacing="1"/>
-        <w:rPr>
-          <w:rFonts w:eastAsia="Times New Roman"/>
-        </w:rPr>
-      </w:pPr>
-      <w:r>
-        <w:rPr>
-          <w:rFonts w:eastAsia="Times New Roman"/>
-        </w:rPr>
-        <w:t xml:space="preserve">Network related functions </w:t>
-      </w:r>
-    </w:p>
-    <w:p>
-      <w:pPr>
-        <w:numPr>
-          <w:ilvl w:val="0"/>
-          <w:numId w:val="9"/>
-        </w:numPr>
-        <w:spacing w:before="100" w:beforeAutospacing="1" w:after="100" w:afterAutospacing="1"/>
-        <w:rPr>
-          <w:rFonts w:eastAsia="Times New Roman"/>
-        </w:rPr>
-      </w:pPr>
-      <w:r>
-        <w:rPr>
-          <w:rFonts w:eastAsia="Times New Roman"/>
-        </w:rPr>
-        <w:t xml:space="preserve">File system and date related functions </w:t>
-      </w:r>
-    </w:p>
-    <w:p>
-      <w:pPr>
-        <w:pStyle w:val="Heading2"/>
-        <w:numPr>
-          <w:ilvl w:val="0"/>
-          <w:numId w:val="17"/>
-        </w:numPr>
-        <w:rPr>
-          <w:rFonts w:eastAsiaTheme="minorHAnsi"/>
-        </w:rPr>
-      </w:pPr>
-      <w:r>
-        <w:t xml:space="preserve">Terraform Constructs </w:t>
-      </w:r>
-    </w:p>
-    <w:p>
-      <w:pPr>
-        <w:numPr>
-          <w:ilvl w:val="0"/>
-          <w:numId w:val="10"/>
-        </w:numPr>
-        <w:spacing w:before="100" w:beforeAutospacing="1" w:after="100" w:afterAutospacing="1"/>
-        <w:rPr>
-          <w:rFonts w:eastAsia="Times New Roman"/>
-        </w:rPr>
-      </w:pPr>
-      <w:r>
-        <w:rPr>
-          <w:rFonts w:eastAsia="Times New Roman"/>
-        </w:rPr>
-        <w:t xml:space="preserve">Looping with </w:t>
-      </w:r>
-      <w:proofErr w:type="spellStart"/>
-      <w:r>
-        <w:rPr>
-          <w:rFonts w:eastAsia="Times New Roman"/>
-        </w:rPr>
-        <w:t>for_each</w:t>
-      </w:r>
-      <w:proofErr w:type="spellEnd"/>
-      <w:r>
-        <w:rPr>
-          <w:rFonts w:eastAsia="Times New Roman"/>
-        </w:rPr>
-        <w:t xml:space="preserve"> </w:t>
-      </w:r>
-    </w:p>
-    <w:p>
-      <w:pPr>
-        <w:numPr>
-          <w:ilvl w:val="0"/>
-          <w:numId w:val="10"/>
-        </w:numPr>
-        <w:spacing w:before="100" w:beforeAutospacing="1" w:after="100" w:afterAutospacing="1"/>
-        <w:rPr>
-          <w:rFonts w:eastAsia="Times New Roman"/>
-        </w:rPr>
-      </w:pPr>
-      <w:r>
-        <w:rPr>
-          <w:rFonts w:eastAsia="Times New Roman"/>
-        </w:rPr>
-        <w:t xml:space="preserve">Working with counters </w:t>
-      </w:r>
-    </w:p>
-    <w:p>
-      <w:pPr>
-        <w:numPr>
-          <w:ilvl w:val="0"/>
-          <w:numId w:val="10"/>
-        </w:numPr>
-        <w:spacing w:before="100" w:beforeAutospacing="1" w:after="100" w:afterAutospacing="1"/>
-        <w:rPr>
-          <w:rFonts w:eastAsia="Times New Roman"/>
-        </w:rPr>
-      </w:pPr>
-      <w:r>
-        <w:rPr>
-          <w:rFonts w:eastAsia="Times New Roman"/>
-        </w:rPr>
         <w:t xml:space="preserve">The significance of </w:t>
       </w:r>
       <w:proofErr w:type="spellStart"/>
@@ -1645,9 +1685,9 @@
       <w:lvlJc w:val="left"/>
       <w:pPr>
         <w:tabs>
-          <w:tab w:val="num" w:pos="720"/>
-        </w:tabs>
-        <w:ind w:left="720" w:hanging="360"/>
+          <w:tab w:val="num" w:pos="1080"/>
+        </w:tabs>
+        <w:ind w:left="1080" w:hanging="360"/>
       </w:pPr>
       <w:rPr>
         <w:rFonts w:ascii="Symbol" w:hAnsi="Symbol" w:hint="default"/>
@@ -1661,9 +1701,9 @@
       <w:lvlJc w:val="left"/>
       <w:pPr>
         <w:tabs>
-          <w:tab w:val="num" w:pos="1440"/>
-        </w:tabs>
-        <w:ind w:left="1440" w:hanging="360"/>
+          <w:tab w:val="num" w:pos="1800"/>
+        </w:tabs>
+        <w:ind w:left="1800" w:hanging="360"/>
       </w:pPr>
       <w:rPr>
         <w:rFonts w:ascii="Courier New" w:hAnsi="Courier New" w:cs="Times New Roman" w:hint="default"/>
@@ -1677,9 +1717,9 @@
       <w:lvlJc w:val="left"/>
       <w:pPr>
         <w:tabs>
-          <w:tab w:val="num" w:pos="2160"/>
-        </w:tabs>
-        <w:ind w:left="2160" w:hanging="360"/>
+          <w:tab w:val="num" w:pos="2520"/>
+        </w:tabs>
+        <w:ind w:left="2520" w:hanging="360"/>
       </w:pPr>
       <w:rPr>
         <w:rFonts w:ascii="Wingdings" w:hAnsi="Wingdings" w:hint="default"/>
@@ -1693,9 +1733,9 @@
       <w:lvlJc w:val="left"/>
       <w:pPr>
         <w:tabs>
-          <w:tab w:val="num" w:pos="2880"/>
-        </w:tabs>
-        <w:ind w:left="2880" w:hanging="360"/>
+          <w:tab w:val="num" w:pos="3240"/>
+        </w:tabs>
+        <w:ind w:left="3240" w:hanging="360"/>
       </w:pPr>
       <w:rPr>
         <w:rFonts w:ascii="Wingdings" w:hAnsi="Wingdings" w:hint="default"/>
@@ -1709,9 +1749,9 @@
       <w:lvlJc w:val="left"/>
       <w:pPr>
         <w:tabs>
-          <w:tab w:val="num" w:pos="3600"/>
-        </w:tabs>
-        <w:ind w:left="3600" w:hanging="360"/>
+          <w:tab w:val="num" w:pos="3960"/>
+        </w:tabs>
+        <w:ind w:left="3960" w:hanging="360"/>
       </w:pPr>
       <w:rPr>
         <w:rFonts w:ascii="Wingdings" w:hAnsi="Wingdings" w:hint="default"/>
@@ -1725,9 +1765,9 @@
       <w:lvlJc w:val="left"/>
       <w:pPr>
         <w:tabs>
-          <w:tab w:val="num" w:pos="4320"/>
-        </w:tabs>
-        <w:ind w:left="4320" w:hanging="360"/>
+          <w:tab w:val="num" w:pos="4680"/>
+        </w:tabs>
+        <w:ind w:left="4680" w:hanging="360"/>
       </w:pPr>
       <w:rPr>
         <w:rFonts w:ascii="Wingdings" w:hAnsi="Wingdings" w:hint="default"/>
@@ -1741,9 +1781,9 @@
       <w:lvlJc w:val="left"/>
       <w:pPr>
         <w:tabs>
-          <w:tab w:val="num" w:pos="5040"/>
-        </w:tabs>
-        <w:ind w:left="5040" w:hanging="360"/>
+          <w:tab w:val="num" w:pos="5400"/>
+        </w:tabs>
+        <w:ind w:left="5400" w:hanging="360"/>
       </w:pPr>
       <w:rPr>
         <w:rFonts w:ascii="Wingdings" w:hAnsi="Wingdings" w:hint="default"/>
@@ -1757,9 +1797,9 @@
       <w:lvlJc w:val="left"/>
       <w:pPr>
         <w:tabs>
-          <w:tab w:val="num" w:pos="5760"/>
-        </w:tabs>
-        <w:ind w:left="5760" w:hanging="360"/>
+          <w:tab w:val="num" w:pos="6120"/>
+        </w:tabs>
+        <w:ind w:left="6120" w:hanging="360"/>
       </w:pPr>
       <w:rPr>
         <w:rFonts w:ascii="Wingdings" w:hAnsi="Wingdings" w:hint="default"/>
@@ -1773,9 +1813,9 @@
       <w:lvlJc w:val="left"/>
       <w:pPr>
         <w:tabs>
-          <w:tab w:val="num" w:pos="6480"/>
-        </w:tabs>
-        <w:ind w:left="6480" w:hanging="360"/>
+          <w:tab w:val="num" w:pos="6840"/>
+        </w:tabs>
+        <w:ind w:left="6840" w:hanging="360"/>
       </w:pPr>
       <w:rPr>
         <w:rFonts w:ascii="Wingdings" w:hAnsi="Wingdings" w:hint="default"/>
@@ -2092,9 +2132,9 @@
       <w:lvlJc w:val="left"/>
       <w:pPr>
         <w:tabs>
-          <w:tab w:val="num" w:pos="720"/>
-        </w:tabs>
-        <w:ind w:left="720" w:hanging="360"/>
+          <w:tab w:val="num" w:pos="1080"/>
+        </w:tabs>
+        <w:ind w:left="1080" w:hanging="360"/>
       </w:pPr>
       <w:rPr>
         <w:rFonts w:ascii="Symbol" w:hAnsi="Symbol" w:hint="default"/>
@@ -2108,9 +2148,9 @@
       <w:lvlJc w:val="left"/>
       <w:pPr>
         <w:tabs>
-          <w:tab w:val="num" w:pos="1440"/>
-        </w:tabs>
-        <w:ind w:left="1440" w:hanging="360"/>
+          <w:tab w:val="num" w:pos="1800"/>
+        </w:tabs>
+        <w:ind w:left="1800" w:hanging="360"/>
       </w:pPr>
       <w:rPr>
         <w:rFonts w:ascii="Courier New" w:hAnsi="Courier New" w:cs="Times New Roman" w:hint="default"/>
@@ -2124,9 +2164,9 @@
       <w:lvlJc w:val="left"/>
       <w:pPr>
         <w:tabs>
-          <w:tab w:val="num" w:pos="2160"/>
-        </w:tabs>
-        <w:ind w:left="2160" w:hanging="360"/>
+          <w:tab w:val="num" w:pos="2520"/>
+        </w:tabs>
+        <w:ind w:left="2520" w:hanging="360"/>
       </w:pPr>
       <w:rPr>
         <w:rFonts w:ascii="Wingdings" w:hAnsi="Wingdings" w:hint="default"/>
@@ -2140,9 +2180,9 @@
       <w:lvlJc w:val="left"/>
       <w:pPr>
         <w:tabs>
-          <w:tab w:val="num" w:pos="2880"/>
-        </w:tabs>
-        <w:ind w:left="2880" w:hanging="360"/>
+          <w:tab w:val="num" w:pos="3240"/>
+        </w:tabs>
+        <w:ind w:left="3240" w:hanging="360"/>
       </w:pPr>
       <w:rPr>
         <w:rFonts w:ascii="Wingdings" w:hAnsi="Wingdings" w:hint="default"/>
@@ -2156,9 +2196,9 @@
       <w:lvlJc w:val="left"/>
       <w:pPr>
         <w:tabs>
-          <w:tab w:val="num" w:pos="3600"/>
-        </w:tabs>
-        <w:ind w:left="3600" w:hanging="360"/>
+          <w:tab w:val="num" w:pos="3960"/>
+        </w:tabs>
+        <w:ind w:left="3960" w:hanging="360"/>
       </w:pPr>
       <w:rPr>
         <w:rFonts w:ascii="Wingdings" w:hAnsi="Wingdings" w:hint="default"/>
@@ -2172,9 +2212,9 @@
       <w:lvlJc w:val="left"/>
       <w:pPr>
         <w:tabs>
-          <w:tab w:val="num" w:pos="4320"/>
-        </w:tabs>
-        <w:ind w:left="4320" w:hanging="360"/>
+          <w:tab w:val="num" w:pos="4680"/>
+        </w:tabs>
+        <w:ind w:left="4680" w:hanging="360"/>
       </w:pPr>
       <w:rPr>
         <w:rFonts w:ascii="Wingdings" w:hAnsi="Wingdings" w:hint="default"/>
@@ -2188,9 +2228,9 @@
       <w:lvlJc w:val="left"/>
       <w:pPr>
         <w:tabs>
-          <w:tab w:val="num" w:pos="5040"/>
-        </w:tabs>
-        <w:ind w:left="5040" w:hanging="360"/>
+          <w:tab w:val="num" w:pos="5400"/>
+        </w:tabs>
+        <w:ind w:left="5400" w:hanging="360"/>
       </w:pPr>
       <w:rPr>
         <w:rFonts w:ascii="Wingdings" w:hAnsi="Wingdings" w:hint="default"/>
@@ -2204,9 +2244,9 @@
       <w:lvlJc w:val="left"/>
       <w:pPr>
         <w:tabs>
-          <w:tab w:val="num" w:pos="5760"/>
-        </w:tabs>
-        <w:ind w:left="5760" w:hanging="360"/>
+          <w:tab w:val="num" w:pos="6120"/>
+        </w:tabs>
+        <w:ind w:left="6120" w:hanging="360"/>
       </w:pPr>
       <w:rPr>
         <w:rFonts w:ascii="Wingdings" w:hAnsi="Wingdings" w:hint="default"/>
@@ -2220,9 +2260,9 @@
       <w:lvlJc w:val="left"/>
       <w:pPr>
         <w:tabs>
-          <w:tab w:val="num" w:pos="6480"/>
-        </w:tabs>
-        <w:ind w:left="6480" w:hanging="360"/>
+          <w:tab w:val="num" w:pos="6840"/>
+        </w:tabs>
+        <w:ind w:left="6840" w:hanging="360"/>
       </w:pPr>
       <w:rPr>
         <w:rFonts w:ascii="Wingdings" w:hAnsi="Wingdings" w:hint="default"/>
@@ -2241,9 +2281,9 @@
       <w:lvlJc w:val="left"/>
       <w:pPr>
         <w:tabs>
-          <w:tab w:val="num" w:pos="720"/>
-        </w:tabs>
-        <w:ind w:left="720" w:hanging="360"/>
+          <w:tab w:val="num" w:pos="1080"/>
+        </w:tabs>
+        <w:ind w:left="1080" w:hanging="360"/>
       </w:pPr>
       <w:rPr>
         <w:rFonts w:ascii="Symbol" w:hAnsi="Symbol" w:hint="default"/>
@@ -2257,9 +2297,9 @@
       <w:lvlJc w:val="left"/>
       <w:pPr>
         <w:tabs>
-          <w:tab w:val="num" w:pos="1440"/>
-        </w:tabs>
-        <w:ind w:left="1440" w:hanging="360"/>
+          <w:tab w:val="num" w:pos="1800"/>
+        </w:tabs>
+        <w:ind w:left="1800" w:hanging="360"/>
       </w:pPr>
       <w:rPr>
         <w:rFonts w:ascii="Courier New" w:hAnsi="Courier New" w:cs="Times New Roman" w:hint="default"/>
@@ -2273,9 +2313,9 @@
       <w:lvlJc w:val="left"/>
       <w:pPr>
         <w:tabs>
-          <w:tab w:val="num" w:pos="2160"/>
-        </w:tabs>
-        <w:ind w:left="2160" w:hanging="360"/>
+          <w:tab w:val="num" w:pos="2520"/>
+        </w:tabs>
+        <w:ind w:left="2520" w:hanging="360"/>
       </w:pPr>
       <w:rPr>
         <w:rFonts w:ascii="Wingdings" w:hAnsi="Wingdings" w:hint="default"/>
@@ -2289,9 +2329,9 @@
       <w:lvlJc w:val="left"/>
       <w:pPr>
         <w:tabs>
-          <w:tab w:val="num" w:pos="2880"/>
-        </w:tabs>
-        <w:ind w:left="2880" w:hanging="360"/>
+          <w:tab w:val="num" w:pos="3240"/>
+        </w:tabs>
+        <w:ind w:left="3240" w:hanging="360"/>
       </w:pPr>
       <w:rPr>
         <w:rFonts w:ascii="Wingdings" w:hAnsi="Wingdings" w:hint="default"/>
@@ -2305,9 +2345,9 @@
       <w:lvlJc w:val="left"/>
       <w:pPr>
         <w:tabs>
-          <w:tab w:val="num" w:pos="3600"/>
-        </w:tabs>
-        <w:ind w:left="3600" w:hanging="360"/>
+          <w:tab w:val="num" w:pos="3960"/>
+        </w:tabs>
+        <w:ind w:left="3960" w:hanging="360"/>
       </w:pPr>
       <w:rPr>
         <w:rFonts w:ascii="Wingdings" w:hAnsi="Wingdings" w:hint="default"/>
@@ -2321,9 +2361,9 @@
       <w:lvlJc w:val="left"/>
       <w:pPr>
         <w:tabs>
-          <w:tab w:val="num" w:pos="4320"/>
-        </w:tabs>
-        <w:ind w:left="4320" w:hanging="360"/>
+          <w:tab w:val="num" w:pos="4680"/>
+        </w:tabs>
+        <w:ind w:left="4680" w:hanging="360"/>
       </w:pPr>
       <w:rPr>
         <w:rFonts w:ascii="Wingdings" w:hAnsi="Wingdings" w:hint="default"/>
@@ -2337,9 +2377,9 @@
       <w:lvlJc w:val="left"/>
       <w:pPr>
         <w:tabs>
-          <w:tab w:val="num" w:pos="5040"/>
-        </w:tabs>
-        <w:ind w:left="5040" w:hanging="360"/>
+          <w:tab w:val="num" w:pos="5400"/>
+        </w:tabs>
+        <w:ind w:left="5400" w:hanging="360"/>
       </w:pPr>
       <w:rPr>
         <w:rFonts w:ascii="Wingdings" w:hAnsi="Wingdings" w:hint="default"/>
@@ -2353,9 +2393,9 @@
       <w:lvlJc w:val="left"/>
       <w:pPr>
         <w:tabs>
-          <w:tab w:val="num" w:pos="5760"/>
-        </w:tabs>
-        <w:ind w:left="5760" w:hanging="360"/>
+          <w:tab w:val="num" w:pos="6120"/>
+        </w:tabs>
+        <w:ind w:left="6120" w:hanging="360"/>
       </w:pPr>
       <w:rPr>
         <w:rFonts w:ascii="Wingdings" w:hAnsi="Wingdings" w:hint="default"/>
@@ -2369,9 +2409,9 @@
       <w:lvlJc w:val="left"/>
       <w:pPr>
         <w:tabs>
-          <w:tab w:val="num" w:pos="6480"/>
-        </w:tabs>
-        <w:ind w:left="6480" w:hanging="360"/>
+          <w:tab w:val="num" w:pos="6840"/>
+        </w:tabs>
+        <w:ind w:left="6840" w:hanging="360"/>
       </w:pPr>
       <w:rPr>
         <w:rFonts w:ascii="Wingdings" w:hAnsi="Wingdings" w:hint="default"/>
@@ -2390,9 +2430,9 @@
       <w:lvlJc w:val="left"/>
       <w:pPr>
         <w:tabs>
-          <w:tab w:val="num" w:pos="720"/>
-        </w:tabs>
-        <w:ind w:left="720" w:hanging="360"/>
+          <w:tab w:val="num" w:pos="1080"/>
+        </w:tabs>
+        <w:ind w:left="1080" w:hanging="360"/>
       </w:pPr>
       <w:rPr>
         <w:rFonts w:ascii="Symbol" w:hAnsi="Symbol" w:hint="default"/>
@@ -2406,9 +2446,9 @@
       <w:lvlJc w:val="left"/>
       <w:pPr>
         <w:tabs>
-          <w:tab w:val="num" w:pos="1440"/>
-        </w:tabs>
-        <w:ind w:left="1440" w:hanging="360"/>
+          <w:tab w:val="num" w:pos="1800"/>
+        </w:tabs>
+        <w:ind w:left="1800" w:hanging="360"/>
       </w:pPr>
       <w:rPr>
         <w:rFonts w:ascii="Courier New" w:hAnsi="Courier New" w:cs="Times New Roman" w:hint="default"/>
@@ -2422,9 +2462,9 @@
       <w:lvlJc w:val="left"/>
       <w:pPr>
         <w:tabs>
-          <w:tab w:val="num" w:pos="2160"/>
-        </w:tabs>
-        <w:ind w:left="2160" w:hanging="360"/>
+          <w:tab w:val="num" w:pos="2520"/>
+        </w:tabs>
+        <w:ind w:left="2520" w:hanging="360"/>
       </w:pPr>
       <w:rPr>
         <w:rFonts w:ascii="Wingdings" w:hAnsi="Wingdings" w:hint="default"/>
@@ -2438,9 +2478,9 @@
       <w:lvlJc w:val="left"/>
       <w:pPr>
         <w:tabs>
-          <w:tab w:val="num" w:pos="2880"/>
-        </w:tabs>
-        <w:ind w:left="2880" w:hanging="360"/>
+          <w:tab w:val="num" w:pos="3240"/>
+        </w:tabs>
+        <w:ind w:left="3240" w:hanging="360"/>
       </w:pPr>
       <w:rPr>
         <w:rFonts w:ascii="Wingdings" w:hAnsi="Wingdings" w:hint="default"/>
@@ -2454,9 +2494,9 @@
       <w:lvlJc w:val="left"/>
       <w:pPr>
         <w:tabs>
-          <w:tab w:val="num" w:pos="3600"/>
-        </w:tabs>
-        <w:ind w:left="3600" w:hanging="360"/>
+          <w:tab w:val="num" w:pos="3960"/>
+        </w:tabs>
+        <w:ind w:left="3960" w:hanging="360"/>
       </w:pPr>
       <w:rPr>
         <w:rFonts w:ascii="Wingdings" w:hAnsi="Wingdings" w:hint="default"/>
@@ -2470,9 +2510,9 @@
       <w:lvlJc w:val="left"/>
       <w:pPr>
         <w:tabs>
-          <w:tab w:val="num" w:pos="4320"/>
-        </w:tabs>
-        <w:ind w:left="4320" w:hanging="360"/>
+          <w:tab w:val="num" w:pos="4680"/>
+        </w:tabs>
+        <w:ind w:left="4680" w:hanging="360"/>
       </w:pPr>
       <w:rPr>
         <w:rFonts w:ascii="Wingdings" w:hAnsi="Wingdings" w:hint="default"/>
@@ -2486,9 +2526,9 @@
       <w:lvlJc w:val="left"/>
       <w:pPr>
         <w:tabs>
-          <w:tab w:val="num" w:pos="5040"/>
-        </w:tabs>
-        <w:ind w:left="5040" w:hanging="360"/>
+          <w:tab w:val="num" w:pos="5400"/>
+        </w:tabs>
+        <w:ind w:left="5400" w:hanging="360"/>
       </w:pPr>
       <w:rPr>
         <w:rFonts w:ascii="Wingdings" w:hAnsi="Wingdings" w:hint="default"/>
@@ -2502,9 +2542,9 @@
       <w:lvlJc w:val="left"/>
       <w:pPr>
         <w:tabs>
-          <w:tab w:val="num" w:pos="5760"/>
-        </w:tabs>
-        <w:ind w:left="5760" w:hanging="360"/>
+          <w:tab w:val="num" w:pos="6120"/>
+        </w:tabs>
+        <w:ind w:left="6120" w:hanging="360"/>
       </w:pPr>
       <w:rPr>
         <w:rFonts w:ascii="Wingdings" w:hAnsi="Wingdings" w:hint="default"/>
@@ -2518,9 +2558,9 @@
       <w:lvlJc w:val="left"/>
       <w:pPr>
         <w:tabs>
-          <w:tab w:val="num" w:pos="6480"/>
-        </w:tabs>
-        <w:ind w:left="6480" w:hanging="360"/>
+          <w:tab w:val="num" w:pos="6840"/>
+        </w:tabs>
+        <w:ind w:left="6840" w:hanging="360"/>
       </w:pPr>
       <w:rPr>
         <w:rFonts w:ascii="Wingdings" w:hAnsi="Wingdings" w:hint="default"/>
@@ -2652,9 +2692,9 @@
       <w:lvlJc w:val="left"/>
       <w:pPr>
         <w:tabs>
-          <w:tab w:val="num" w:pos="720"/>
-        </w:tabs>
-        <w:ind w:left="720" w:hanging="360"/>
+          <w:tab w:val="num" w:pos="1080"/>
+        </w:tabs>
+        <w:ind w:left="1080" w:hanging="360"/>
       </w:pPr>
       <w:rPr>
         <w:rFonts w:ascii="Symbol" w:hAnsi="Symbol" w:hint="default"/>
@@ -2668,9 +2708,9 @@
       <w:lvlJc w:val="left"/>
       <w:pPr>
         <w:tabs>
-          <w:tab w:val="num" w:pos="1440"/>
-        </w:tabs>
-        <w:ind w:left="1440" w:hanging="360"/>
+          <w:tab w:val="num" w:pos="1800"/>
+        </w:tabs>
+        <w:ind w:left="1800" w:hanging="360"/>
       </w:pPr>
       <w:rPr>
         <w:rFonts w:ascii="Courier New" w:hAnsi="Courier New" w:cs="Times New Roman" w:hint="default"/>
@@ -2684,9 +2724,9 @@
       <w:lvlJc w:val="left"/>
       <w:pPr>
         <w:tabs>
-          <w:tab w:val="num" w:pos="2160"/>
-        </w:tabs>
-        <w:ind w:left="2160" w:hanging="360"/>
+          <w:tab w:val="num" w:pos="2520"/>
+        </w:tabs>
+        <w:ind w:left="2520" w:hanging="360"/>
       </w:pPr>
       <w:rPr>
         <w:rFonts w:ascii="Wingdings" w:hAnsi="Wingdings" w:hint="default"/>
@@ -2700,9 +2740,9 @@
       <w:lvlJc w:val="left"/>
       <w:pPr>
         <w:tabs>
-          <w:tab w:val="num" w:pos="2880"/>
-        </w:tabs>
-        <w:ind w:left="2880" w:hanging="360"/>
+          <w:tab w:val="num" w:pos="3240"/>
+        </w:tabs>
+        <w:ind w:left="3240" w:hanging="360"/>
       </w:pPr>
       <w:rPr>
         <w:rFonts w:ascii="Wingdings" w:hAnsi="Wingdings" w:hint="default"/>
@@ -2716,9 +2756,9 @@
       <w:lvlJc w:val="left"/>
       <w:pPr>
         <w:tabs>
-          <w:tab w:val="num" w:pos="3600"/>
-        </w:tabs>
-        <w:ind w:left="3600" w:hanging="360"/>
+          <w:tab w:val="num" w:pos="3960"/>
+        </w:tabs>
+        <w:ind w:left="3960" w:hanging="360"/>
       </w:pPr>
       <w:rPr>
         <w:rFonts w:ascii="Wingdings" w:hAnsi="Wingdings" w:hint="default"/>
@@ -2732,9 +2772,9 @@
       <w:lvlJc w:val="left"/>
       <w:pPr>
         <w:tabs>
-          <w:tab w:val="num" w:pos="4320"/>
-        </w:tabs>
-        <w:ind w:left="4320" w:hanging="360"/>
+          <w:tab w:val="num" w:pos="4680"/>
+        </w:tabs>
+        <w:ind w:left="4680" w:hanging="360"/>
       </w:pPr>
       <w:rPr>
         <w:rFonts w:ascii="Wingdings" w:hAnsi="Wingdings" w:hint="default"/>
@@ -2748,9 +2788,9 @@
       <w:lvlJc w:val="left"/>
       <w:pPr>
         <w:tabs>
-          <w:tab w:val="num" w:pos="5040"/>
-        </w:tabs>
-        <w:ind w:left="5040" w:hanging="360"/>
+          <w:tab w:val="num" w:pos="5400"/>
+        </w:tabs>
+        <w:ind w:left="5400" w:hanging="360"/>
       </w:pPr>
       <w:rPr>
         <w:rFonts w:ascii="Wingdings" w:hAnsi="Wingdings" w:hint="default"/>
@@ -2764,9 +2804,9 @@
       <w:lvlJc w:val="left"/>
       <w:pPr>
         <w:tabs>
-          <w:tab w:val="num" w:pos="5760"/>
-        </w:tabs>
-        <w:ind w:left="5760" w:hanging="360"/>
+          <w:tab w:val="num" w:pos="6120"/>
+        </w:tabs>
+        <w:ind w:left="6120" w:hanging="360"/>
       </w:pPr>
       <w:rPr>
         <w:rFonts w:ascii="Wingdings" w:hAnsi="Wingdings" w:hint="default"/>
@@ -2780,9 +2820,9 @@
       <w:lvlJc w:val="left"/>
       <w:pPr>
         <w:tabs>
-          <w:tab w:val="num" w:pos="6480"/>
-        </w:tabs>
-        <w:ind w:left="6480" w:hanging="360"/>
+          <w:tab w:val="num" w:pos="6840"/>
+        </w:tabs>
+        <w:ind w:left="6840" w:hanging="360"/>
       </w:pPr>
       <w:rPr>
         <w:rFonts w:ascii="Wingdings" w:hAnsi="Wingdings" w:hint="default"/>
@@ -2801,9 +2841,9 @@
       <w:lvlJc w:val="left"/>
       <w:pPr>
         <w:tabs>
-          <w:tab w:val="num" w:pos="720"/>
-        </w:tabs>
-        <w:ind w:left="720" w:hanging="360"/>
+          <w:tab w:val="num" w:pos="1080"/>
+        </w:tabs>
+        <w:ind w:left="1080" w:hanging="360"/>
       </w:pPr>
       <w:rPr>
         <w:rFonts w:ascii="Symbol" w:hAnsi="Symbol" w:hint="default"/>
@@ -2817,9 +2857,9 @@
       <w:lvlJc w:val="left"/>
       <w:pPr>
         <w:tabs>
-          <w:tab w:val="num" w:pos="1440"/>
-        </w:tabs>
-        <w:ind w:left="1440" w:hanging="360"/>
+          <w:tab w:val="num" w:pos="1800"/>
+        </w:tabs>
+        <w:ind w:left="1800" w:hanging="360"/>
       </w:pPr>
       <w:rPr>
         <w:rFonts w:ascii="Courier New" w:hAnsi="Courier New" w:cs="Times New Roman" w:hint="default"/>
@@ -2833,9 +2873,9 @@
       <w:lvlJc w:val="left"/>
       <w:pPr>
         <w:tabs>
-          <w:tab w:val="num" w:pos="2160"/>
-        </w:tabs>
-        <w:ind w:left="2160" w:hanging="360"/>
+          <w:tab w:val="num" w:pos="2520"/>
+        </w:tabs>
+        <w:ind w:left="2520" w:hanging="360"/>
       </w:pPr>
       <w:rPr>
         <w:rFonts w:ascii="Wingdings" w:hAnsi="Wingdings" w:hint="default"/>
@@ -2849,9 +2889,9 @@
       <w:lvlJc w:val="left"/>
       <w:pPr>
         <w:tabs>
-          <w:tab w:val="num" w:pos="2880"/>
-        </w:tabs>
-        <w:ind w:left="2880" w:hanging="360"/>
+          <w:tab w:val="num" w:pos="3240"/>
+        </w:tabs>
+        <w:ind w:left="3240" w:hanging="360"/>
       </w:pPr>
       <w:rPr>
         <w:rFonts w:ascii="Wingdings" w:hAnsi="Wingdings" w:hint="default"/>
@@ -2865,9 +2905,9 @@
       <w:lvlJc w:val="left"/>
       <w:pPr>
         <w:tabs>
-          <w:tab w:val="num" w:pos="3600"/>
-        </w:tabs>
-        <w:ind w:left="3600" w:hanging="360"/>
+          <w:tab w:val="num" w:pos="3960"/>
+        </w:tabs>
+        <w:ind w:left="3960" w:hanging="360"/>
       </w:pPr>
       <w:rPr>
         <w:rFonts w:ascii="Wingdings" w:hAnsi="Wingdings" w:hint="default"/>
@@ -2881,9 +2921,9 @@
       <w:lvlJc w:val="left"/>
       <w:pPr>
         <w:tabs>
-          <w:tab w:val="num" w:pos="4320"/>
-        </w:tabs>
-        <w:ind w:left="4320" w:hanging="360"/>
+          <w:tab w:val="num" w:pos="4680"/>
+        </w:tabs>
+        <w:ind w:left="4680" w:hanging="360"/>
       </w:pPr>
       <w:rPr>
         <w:rFonts w:ascii="Wingdings" w:hAnsi="Wingdings" w:hint="default"/>
@@ -2897,9 +2937,9 @@
       <w:lvlJc w:val="left"/>
       <w:pPr>
         <w:tabs>
-          <w:tab w:val="num" w:pos="5040"/>
-        </w:tabs>
-        <w:ind w:left="5040" w:hanging="360"/>
+          <w:tab w:val="num" w:pos="5400"/>
+        </w:tabs>
+        <w:ind w:left="5400" w:hanging="360"/>
       </w:pPr>
       <w:rPr>
         <w:rFonts w:ascii="Wingdings" w:hAnsi="Wingdings" w:hint="default"/>
@@ -2913,9 +2953,9 @@
       <w:lvlJc w:val="left"/>
       <w:pPr>
         <w:tabs>
-          <w:tab w:val="num" w:pos="5760"/>
-        </w:tabs>
-        <w:ind w:left="5760" w:hanging="360"/>
+          <w:tab w:val="num" w:pos="6120"/>
+        </w:tabs>
+        <w:ind w:left="6120" w:hanging="360"/>
       </w:pPr>
       <w:rPr>
         <w:rFonts w:ascii="Wingdings" w:hAnsi="Wingdings" w:hint="default"/>
@@ -2929,9 +2969,9 @@
       <w:lvlJc w:val="left"/>
       <w:pPr>
         <w:tabs>
-          <w:tab w:val="num" w:pos="6480"/>
-        </w:tabs>
-        <w:ind w:left="6480" w:hanging="360"/>
+          <w:tab w:val="num" w:pos="6840"/>
+        </w:tabs>
+        <w:ind w:left="6840" w:hanging="360"/>
       </w:pPr>
       <w:rPr>
         <w:rFonts w:ascii="Wingdings" w:hAnsi="Wingdings" w:hint="default"/>
@@ -2950,9 +2990,9 @@
       <w:lvlJc w:val="left"/>
       <w:pPr>
         <w:tabs>
-          <w:tab w:val="num" w:pos="720"/>
-        </w:tabs>
-        <w:ind w:left="720" w:hanging="360"/>
+          <w:tab w:val="num" w:pos="1080"/>
+        </w:tabs>
+        <w:ind w:left="1080" w:hanging="360"/>
       </w:pPr>
       <w:rPr>
         <w:rFonts w:ascii="Symbol" w:hAnsi="Symbol" w:hint="default"/>
@@ -2966,9 +3006,9 @@
       <w:lvlJc w:val="left"/>
       <w:pPr>
         <w:tabs>
-          <w:tab w:val="num" w:pos="1440"/>
-        </w:tabs>
-        <w:ind w:left="1440" w:hanging="360"/>
+          <w:tab w:val="num" w:pos="1800"/>
+        </w:tabs>
+        <w:ind w:left="1800" w:hanging="360"/>
       </w:pPr>
       <w:rPr>
         <w:rFonts w:ascii="Courier New" w:hAnsi="Courier New" w:cs="Times New Roman" w:hint="default"/>
@@ -2982,9 +3022,9 @@
       <w:lvlJc w:val="left"/>
       <w:pPr>
         <w:tabs>
-          <w:tab w:val="num" w:pos="2160"/>
-        </w:tabs>
-        <w:ind w:left="2160" w:hanging="360"/>
+          <w:tab w:val="num" w:pos="2520"/>
+        </w:tabs>
+        <w:ind w:left="2520" w:hanging="360"/>
       </w:pPr>
       <w:rPr>
         <w:rFonts w:ascii="Wingdings" w:hAnsi="Wingdings" w:hint="default"/>
@@ -2998,9 +3038,9 @@
       <w:lvlJc w:val="left"/>
       <w:pPr>
         <w:tabs>
-          <w:tab w:val="num" w:pos="2880"/>
-        </w:tabs>
-        <w:ind w:left="2880" w:hanging="360"/>
+          <w:tab w:val="num" w:pos="3240"/>
+        </w:tabs>
+        <w:ind w:left="3240" w:hanging="360"/>
       </w:pPr>
       <w:rPr>
         <w:rFonts w:ascii="Wingdings" w:hAnsi="Wingdings" w:hint="default"/>
@@ -3014,9 +3054,9 @@
       <w:lvlJc w:val="left"/>
       <w:pPr>
         <w:tabs>
-          <w:tab w:val="num" w:pos="3600"/>
-        </w:tabs>
-        <w:ind w:left="3600" w:hanging="360"/>
+          <w:tab w:val="num" w:pos="3960"/>
+        </w:tabs>
+        <w:ind w:left="3960" w:hanging="360"/>
       </w:pPr>
       <w:rPr>
         <w:rFonts w:ascii="Wingdings" w:hAnsi="Wingdings" w:hint="default"/>
@@ -3030,9 +3070,9 @@
       <w:lvlJc w:val="left"/>
       <w:pPr>
         <w:tabs>
-          <w:tab w:val="num" w:pos="4320"/>
-        </w:tabs>
-        <w:ind w:left="4320" w:hanging="360"/>
+          <w:tab w:val="num" w:pos="4680"/>
+        </w:tabs>
+        <w:ind w:left="4680" w:hanging="360"/>
       </w:pPr>
       <w:rPr>
         <w:rFonts w:ascii="Wingdings" w:hAnsi="Wingdings" w:hint="default"/>
@@ -3046,9 +3086,9 @@
       <w:lvlJc w:val="left"/>
       <w:pPr>
         <w:tabs>
-          <w:tab w:val="num" w:pos="5040"/>
-        </w:tabs>
-        <w:ind w:left="5040" w:hanging="360"/>
+          <w:tab w:val="num" w:pos="5400"/>
+        </w:tabs>
+        <w:ind w:left="5400" w:hanging="360"/>
       </w:pPr>
       <w:rPr>
         <w:rFonts w:ascii="Wingdings" w:hAnsi="Wingdings" w:hint="default"/>
@@ -3062,9 +3102,9 @@
       <w:lvlJc w:val="left"/>
       <w:pPr>
         <w:tabs>
-          <w:tab w:val="num" w:pos="5760"/>
-        </w:tabs>
-        <w:ind w:left="5760" w:hanging="360"/>
+          <w:tab w:val="num" w:pos="6120"/>
+        </w:tabs>
+        <w:ind w:left="6120" w:hanging="360"/>
       </w:pPr>
       <w:rPr>
         <w:rFonts w:ascii="Wingdings" w:hAnsi="Wingdings" w:hint="default"/>
@@ -3078,9 +3118,9 @@
       <w:lvlJc w:val="left"/>
       <w:pPr>
         <w:tabs>
-          <w:tab w:val="num" w:pos="6480"/>
-        </w:tabs>
-        <w:ind w:left="6480" w:hanging="360"/>
+          <w:tab w:val="num" w:pos="6840"/>
+        </w:tabs>
+        <w:ind w:left="6840" w:hanging="360"/>
       </w:pPr>
       <w:rPr>
         <w:rFonts w:ascii="Wingdings" w:hAnsi="Wingdings" w:hint="default"/>
@@ -3248,9 +3288,9 @@
       <w:lvlJc w:val="left"/>
       <w:pPr>
         <w:tabs>
-          <w:tab w:val="num" w:pos="720"/>
-        </w:tabs>
-        <w:ind w:left="720" w:hanging="360"/>
+          <w:tab w:val="num" w:pos="1080"/>
+        </w:tabs>
+        <w:ind w:left="1080" w:hanging="360"/>
       </w:pPr>
       <w:rPr>
         <w:rFonts w:ascii="Symbol" w:hAnsi="Symbol" w:hint="default"/>
@@ -3264,9 +3304,9 @@
       <w:lvlJc w:val="left"/>
       <w:pPr>
         <w:tabs>
-          <w:tab w:val="num" w:pos="1440"/>
-        </w:tabs>
-        <w:ind w:left="1440" w:hanging="360"/>
+          <w:tab w:val="num" w:pos="1800"/>
+        </w:tabs>
+        <w:ind w:left="1800" w:hanging="360"/>
       </w:pPr>
       <w:rPr>
         <w:rFonts w:ascii="Courier New" w:hAnsi="Courier New" w:cs="Times New Roman" w:hint="default"/>
@@ -3280,9 +3320,9 @@
       <w:lvlJc w:val="left"/>
       <w:pPr>
         <w:tabs>
-          <w:tab w:val="num" w:pos="2160"/>
-        </w:tabs>
-        <w:ind w:left="2160" w:hanging="360"/>
+          <w:tab w:val="num" w:pos="2520"/>
+        </w:tabs>
+        <w:ind w:left="2520" w:hanging="360"/>
       </w:pPr>
       <w:rPr>
         <w:rFonts w:ascii="Wingdings" w:hAnsi="Wingdings" w:hint="default"/>
@@ -3296,9 +3336,9 @@
       <w:lvlJc w:val="left"/>
       <w:pPr>
         <w:tabs>
-          <w:tab w:val="num" w:pos="2880"/>
-        </w:tabs>
-        <w:ind w:left="2880" w:hanging="360"/>
+          <w:tab w:val="num" w:pos="3240"/>
+        </w:tabs>
+        <w:ind w:left="3240" w:hanging="360"/>
       </w:pPr>
       <w:rPr>
         <w:rFonts w:ascii="Wingdings" w:hAnsi="Wingdings" w:hint="default"/>
@@ -3312,9 +3352,9 @@
       <w:lvlJc w:val="left"/>
       <w:pPr>
         <w:tabs>
-          <w:tab w:val="num" w:pos="3600"/>
-        </w:tabs>
-        <w:ind w:left="3600" w:hanging="360"/>
+          <w:tab w:val="num" w:pos="3960"/>
+        </w:tabs>
+        <w:ind w:left="3960" w:hanging="360"/>
       </w:pPr>
       <w:rPr>
         <w:rFonts w:ascii="Wingdings" w:hAnsi="Wingdings" w:hint="default"/>
@@ -3328,9 +3368,9 @@
       <w:lvlJc w:val="left"/>
       <w:pPr>
         <w:tabs>
-          <w:tab w:val="num" w:pos="4320"/>
-        </w:tabs>
-        <w:ind w:left="4320" w:hanging="360"/>
+          <w:tab w:val="num" w:pos="4680"/>
+        </w:tabs>
+        <w:ind w:left="4680" w:hanging="360"/>
       </w:pPr>
       <w:rPr>
         <w:rFonts w:ascii="Wingdings" w:hAnsi="Wingdings" w:hint="default"/>
@@ -3344,9 +3384,9 @@
       <w:lvlJc w:val="left"/>
       <w:pPr>
         <w:tabs>
-          <w:tab w:val="num" w:pos="5040"/>
-        </w:tabs>
-        <w:ind w:left="5040" w:hanging="360"/>
+          <w:tab w:val="num" w:pos="5400"/>
+        </w:tabs>
+        <w:ind w:left="5400" w:hanging="360"/>
       </w:pPr>
       <w:rPr>
         <w:rFonts w:ascii="Wingdings" w:hAnsi="Wingdings" w:hint="default"/>
@@ -3360,9 +3400,9 @@
       <w:lvlJc w:val="left"/>
       <w:pPr>
         <w:tabs>
-          <w:tab w:val="num" w:pos="5760"/>
-        </w:tabs>
-        <w:ind w:left="5760" w:hanging="360"/>
+          <w:tab w:val="num" w:pos="6120"/>
+        </w:tabs>
+        <w:ind w:left="6120" w:hanging="360"/>
       </w:pPr>
       <w:rPr>
         <w:rFonts w:ascii="Wingdings" w:hAnsi="Wingdings" w:hint="default"/>
@@ -3376,9 +3416,9 @@
       <w:lvlJc w:val="left"/>
       <w:pPr>
         <w:tabs>
-          <w:tab w:val="num" w:pos="6480"/>
-        </w:tabs>
-        <w:ind w:left="6480" w:hanging="360"/>
+          <w:tab w:val="num" w:pos="6840"/>
+        </w:tabs>
+        <w:ind w:left="6840" w:hanging="360"/>
       </w:pPr>
       <w:rPr>
         <w:rFonts w:ascii="Wingdings" w:hAnsi="Wingdings" w:hint="default"/>
@@ -3546,9 +3586,9 @@
       <w:lvlJc w:val="left"/>
       <w:pPr>
         <w:tabs>
-          <w:tab w:val="num" w:pos="720"/>
-        </w:tabs>
-        <w:ind w:left="720" w:hanging="360"/>
+          <w:tab w:val="num" w:pos="1080"/>
+        </w:tabs>
+        <w:ind w:left="1080" w:hanging="360"/>
       </w:pPr>
       <w:rPr>
         <w:rFonts w:ascii="Symbol" w:hAnsi="Symbol" w:hint="default"/>
@@ -3562,9 +3602,9 @@
       <w:lvlJc w:val="left"/>
       <w:pPr>
         <w:tabs>
-          <w:tab w:val="num" w:pos="1440"/>
-        </w:tabs>
-        <w:ind w:left="1440" w:hanging="360"/>
+          <w:tab w:val="num" w:pos="1800"/>
+        </w:tabs>
+        <w:ind w:left="1800" w:hanging="360"/>
       </w:pPr>
       <w:rPr>
         <w:rFonts w:ascii="Courier New" w:hAnsi="Courier New" w:cs="Times New Roman" w:hint="default"/>
@@ -3578,9 +3618,9 @@
       <w:lvlJc w:val="left"/>
       <w:pPr>
         <w:tabs>
-          <w:tab w:val="num" w:pos="2160"/>
-        </w:tabs>
-        <w:ind w:left="2160" w:hanging="360"/>
+          <w:tab w:val="num" w:pos="2520"/>
+        </w:tabs>
+        <w:ind w:left="2520" w:hanging="360"/>
       </w:pPr>
       <w:rPr>
         <w:rFonts w:ascii="Wingdings" w:hAnsi="Wingdings" w:hint="default"/>
@@ -3594,9 +3634,9 @@
       <w:lvlJc w:val="left"/>
       <w:pPr>
         <w:tabs>
-          <w:tab w:val="num" w:pos="2880"/>
-        </w:tabs>
-        <w:ind w:left="2880" w:hanging="360"/>
+          <w:tab w:val="num" w:pos="3240"/>
+        </w:tabs>
+        <w:ind w:left="3240" w:hanging="360"/>
       </w:pPr>
       <w:rPr>
         <w:rFonts w:ascii="Wingdings" w:hAnsi="Wingdings" w:hint="default"/>
@@ -3610,9 +3650,9 @@
       <w:lvlJc w:val="left"/>
       <w:pPr>
         <w:tabs>
-          <w:tab w:val="num" w:pos="3600"/>
-        </w:tabs>
-        <w:ind w:left="3600" w:hanging="360"/>
+          <w:tab w:val="num" w:pos="3960"/>
+        </w:tabs>
+        <w:ind w:left="3960" w:hanging="360"/>
       </w:pPr>
       <w:rPr>
         <w:rFonts w:ascii="Wingdings" w:hAnsi="Wingdings" w:hint="default"/>
@@ -3626,9 +3666,9 @@
       <w:lvlJc w:val="left"/>
       <w:pPr>
         <w:tabs>
-          <w:tab w:val="num" w:pos="4320"/>
-        </w:tabs>
-        <w:ind w:left="4320" w:hanging="360"/>
+          <w:tab w:val="num" w:pos="4680"/>
+        </w:tabs>
+        <w:ind w:left="4680" w:hanging="360"/>
       </w:pPr>
       <w:rPr>
         <w:rFonts w:ascii="Wingdings" w:hAnsi="Wingdings" w:hint="default"/>
@@ -3642,9 +3682,9 @@
       <w:lvlJc w:val="left"/>
       <w:pPr>
         <w:tabs>
-          <w:tab w:val="num" w:pos="5040"/>
-        </w:tabs>
-        <w:ind w:left="5040" w:hanging="360"/>
+          <w:tab w:val="num" w:pos="5400"/>
+        </w:tabs>
+        <w:ind w:left="5400" w:hanging="360"/>
       </w:pPr>
       <w:rPr>
         <w:rFonts w:ascii="Wingdings" w:hAnsi="Wingdings" w:hint="default"/>
@@ -3658,9 +3698,9 @@
       <w:lvlJc w:val="left"/>
       <w:pPr>
         <w:tabs>
-          <w:tab w:val="num" w:pos="5760"/>
-        </w:tabs>
-        <w:ind w:left="5760" w:hanging="360"/>
+          <w:tab w:val="num" w:pos="6120"/>
+        </w:tabs>
+        <w:ind w:left="6120" w:hanging="360"/>
       </w:pPr>
       <w:rPr>
         <w:rFonts w:ascii="Wingdings" w:hAnsi="Wingdings" w:hint="default"/>
@@ -3674,9 +3714,9 @@
       <w:lvlJc w:val="left"/>
       <w:pPr>
         <w:tabs>
-          <w:tab w:val="num" w:pos="6480"/>
-        </w:tabs>
-        <w:ind w:left="6480" w:hanging="360"/>
+          <w:tab w:val="num" w:pos="6840"/>
+        </w:tabs>
+        <w:ind w:left="6840" w:hanging="360"/>
       </w:pPr>
       <w:rPr>
         <w:rFonts w:ascii="Wingdings" w:hAnsi="Wingdings" w:hint="default"/>
@@ -3695,9 +3735,9 @@
       <w:lvlJc w:val="left"/>
       <w:pPr>
         <w:tabs>
-          <w:tab w:val="num" w:pos="720"/>
-        </w:tabs>
-        <w:ind w:left="720" w:hanging="360"/>
+          <w:tab w:val="num" w:pos="1080"/>
+        </w:tabs>
+        <w:ind w:left="1080" w:hanging="360"/>
       </w:pPr>
       <w:rPr>
         <w:rFonts w:ascii="Symbol" w:hAnsi="Symbol" w:hint="default"/>
@@ -3711,9 +3751,9 @@
       <w:lvlJc w:val="left"/>
       <w:pPr>
         <w:tabs>
-          <w:tab w:val="num" w:pos="1440"/>
-        </w:tabs>
-        <w:ind w:left="1440" w:hanging="360"/>
+          <w:tab w:val="num" w:pos="1800"/>
+        </w:tabs>
+        <w:ind w:left="1800" w:hanging="360"/>
       </w:pPr>
       <w:rPr>
         <w:rFonts w:ascii="Courier New" w:hAnsi="Courier New" w:cs="Times New Roman" w:hint="default"/>
@@ -3727,9 +3767,9 @@
       <w:lvlJc w:val="left"/>
       <w:pPr>
         <w:tabs>
-          <w:tab w:val="num" w:pos="2160"/>
-        </w:tabs>
-        <w:ind w:left="2160" w:hanging="360"/>
+          <w:tab w:val="num" w:pos="2520"/>
+        </w:tabs>
+        <w:ind w:left="2520" w:hanging="360"/>
       </w:pPr>
       <w:rPr>
         <w:rFonts w:ascii="Wingdings" w:hAnsi="Wingdings" w:hint="default"/>
@@ -3743,9 +3783,9 @@
       <w:lvlJc w:val="left"/>
       <w:pPr>
         <w:tabs>
-          <w:tab w:val="num" w:pos="2880"/>
-        </w:tabs>
-        <w:ind w:left="2880" w:hanging="360"/>
+          <w:tab w:val="num" w:pos="3240"/>
+        </w:tabs>
+        <w:ind w:left="3240" w:hanging="360"/>
       </w:pPr>
       <w:rPr>
         <w:rFonts w:ascii="Wingdings" w:hAnsi="Wingdings" w:hint="default"/>
@@ -3759,9 +3799,9 @@
       <w:lvlJc w:val="left"/>
       <w:pPr>
         <w:tabs>
-          <w:tab w:val="num" w:pos="3600"/>
-        </w:tabs>
-        <w:ind w:left="3600" w:hanging="360"/>
+          <w:tab w:val="num" w:pos="3960"/>
+        </w:tabs>
+        <w:ind w:left="3960" w:hanging="360"/>
       </w:pPr>
       <w:rPr>
         <w:rFonts w:ascii="Wingdings" w:hAnsi="Wingdings" w:hint="default"/>
@@ -3775,9 +3815,9 @@
       <w:lvlJc w:val="left"/>
       <w:pPr>
         <w:tabs>
-          <w:tab w:val="num" w:pos="4320"/>
-        </w:tabs>
-        <w:ind w:left="4320" w:hanging="360"/>
+          <w:tab w:val="num" w:pos="4680"/>
+        </w:tabs>
+        <w:ind w:left="4680" w:hanging="360"/>
       </w:pPr>
       <w:rPr>
         <w:rFonts w:ascii="Wingdings" w:hAnsi="Wingdings" w:hint="default"/>
@@ -3791,9 +3831,9 @@
       <w:lvlJc w:val="left"/>
       <w:pPr>
         <w:tabs>
-          <w:tab w:val="num" w:pos="5040"/>
-        </w:tabs>
-        <w:ind w:left="5040" w:hanging="360"/>
+          <w:tab w:val="num" w:pos="5400"/>
+        </w:tabs>
+        <w:ind w:left="5400" w:hanging="360"/>
       </w:pPr>
       <w:rPr>
         <w:rFonts w:ascii="Wingdings" w:hAnsi="Wingdings" w:hint="default"/>
@@ -3807,9 +3847,9 @@
       <w:lvlJc w:val="left"/>
       <w:pPr>
         <w:tabs>
-          <w:tab w:val="num" w:pos="5760"/>
-        </w:tabs>
-        <w:ind w:left="5760" w:hanging="360"/>
+          <w:tab w:val="num" w:pos="6120"/>
+        </w:tabs>
+        <w:ind w:left="6120" w:hanging="360"/>
       </w:pPr>
       <w:rPr>
         <w:rFonts w:ascii="Wingdings" w:hAnsi="Wingdings" w:hint="default"/>
@@ -3823,9 +3863,9 @@
       <w:lvlJc w:val="left"/>
       <w:pPr>
         <w:tabs>
-          <w:tab w:val="num" w:pos="6480"/>
-        </w:tabs>
-        <w:ind w:left="6480" w:hanging="360"/>
+          <w:tab w:val="num" w:pos="6840"/>
+        </w:tabs>
+        <w:ind w:left="6840" w:hanging="360"/>
       </w:pPr>
       <w:rPr>
         <w:rFonts w:ascii="Wingdings" w:hAnsi="Wingdings" w:hint="default"/>
@@ -4069,6 +4109,119 @@
     </w:lvl>
   </w:abstractNum>
   <w:abstractNum w:abstractNumId="17" w15:restartNumberingAfterBreak="0">
+    <w:nsid w:val="750C2DAA"/>
+    <w:multiLevelType w:val="hybridMultilevel"/>
+    <w:tmpl w:val="2416AE06"/>
+    <w:lvl w:ilvl="0" w:tplc="08090001">
+      <w:start w:val="1"/>
+      <w:numFmt w:val="bullet"/>
+      <w:lvlText w:val=""/>
+      <w:lvlJc w:val="left"/>
+      <w:pPr>
+        <w:ind w:left="720" w:hanging="360"/>
+      </w:pPr>
+      <w:rPr>
+        <w:rFonts w:ascii="Symbol" w:hAnsi="Symbol" w:hint="default"/>
+      </w:rPr>
+    </w:lvl>
+    <w:lvl w:ilvl="1" w:tplc="08090003" w:tentative="1">
+      <w:start w:val="1"/>
+      <w:numFmt w:val="bullet"/>
+      <w:lvlText w:val="o"/>
+      <w:lvlJc w:val="left"/>
+      <w:pPr>
+        <w:ind w:left="1440" w:hanging="360"/>
+      </w:pPr>
+      <w:rPr>
+        <w:rFonts w:ascii="Courier New" w:hAnsi="Courier New" w:cs="Courier New" w:hint="default"/>
+      </w:rPr>
+    </w:lvl>
+    <w:lvl w:ilvl="2" w:tplc="08090005" w:tentative="1">
+      <w:start w:val="1"/>
+      <w:numFmt w:val="bullet"/>
+      <w:lvlText w:val=""/>
+      <w:lvlJc w:val="left"/>
+      <w:pPr>
+        <w:ind w:left="2160" w:hanging="360"/>
+      </w:pPr>
+      <w:rPr>
+        <w:rFonts w:ascii="Wingdings" w:hAnsi="Wingdings" w:hint="default"/>
+      </w:rPr>
+    </w:lvl>
+    <w:lvl w:ilvl="3" w:tplc="08090001" w:tentative="1">
+      <w:start w:val="1"/>
+      <w:numFmt w:val="bullet"/>
+      <w:lvlText w:val=""/>
+      <w:lvlJc w:val="left"/>
+      <w:pPr>
+        <w:ind w:left="2880" w:hanging="360"/>
+      </w:pPr>
+      <w:rPr>
+        <w:rFonts w:ascii="Symbol" w:hAnsi="Symbol" w:hint="default"/>
+      </w:rPr>
+    </w:lvl>
+    <w:lvl w:ilvl="4" w:tplc="08090003" w:tentative="1">
+      <w:start w:val="1"/>
+      <w:numFmt w:val="bullet"/>
+      <w:lvlText w:val="o"/>
+      <w:lvlJc w:val="left"/>
+      <w:pPr>
+        <w:ind w:left="3600" w:hanging="360"/>
+      </w:pPr>
+      <w:rPr>
+        <w:rFonts w:ascii="Courier New" w:hAnsi="Courier New" w:cs="Courier New" w:hint="default"/>
+      </w:rPr>
+    </w:lvl>
+    <w:lvl w:ilvl="5" w:tplc="08090005" w:tentative="1">
+      <w:start w:val="1"/>
+      <w:numFmt w:val="bullet"/>
+      <w:lvlText w:val=""/>
+      <w:lvlJc w:val="left"/>
+      <w:pPr>
+        <w:ind w:left="4320" w:hanging="360"/>
+      </w:pPr>
+      <w:rPr>
+        <w:rFonts w:ascii="Wingdings" w:hAnsi="Wingdings" w:hint="default"/>
+      </w:rPr>
+    </w:lvl>
+    <w:lvl w:ilvl="6" w:tplc="08090001" w:tentative="1">
+      <w:start w:val="1"/>
+      <w:numFmt w:val="bullet"/>
+      <w:lvlText w:val=""/>
+      <w:lvlJc w:val="left"/>
+      <w:pPr>
+        <w:ind w:left="5040" w:hanging="360"/>
+      </w:pPr>
+      <w:rPr>
+        <w:rFonts w:ascii="Symbol" w:hAnsi="Symbol" w:hint="default"/>
+      </w:rPr>
+    </w:lvl>
+    <w:lvl w:ilvl="7" w:tplc="08090003" w:tentative="1">
+      <w:start w:val="1"/>
+      <w:numFmt w:val="bullet"/>
+      <w:lvlText w:val="o"/>
+      <w:lvlJc w:val="left"/>
+      <w:pPr>
+        <w:ind w:left="5760" w:hanging="360"/>
+      </w:pPr>
+      <w:rPr>
+        <w:rFonts w:ascii="Courier New" w:hAnsi="Courier New" w:cs="Courier New" w:hint="default"/>
+      </w:rPr>
+    </w:lvl>
+    <w:lvl w:ilvl="8" w:tplc="08090005" w:tentative="1">
+      <w:start w:val="1"/>
+      <w:numFmt w:val="bullet"/>
+      <w:lvlText w:val=""/>
+      <w:lvlJc w:val="left"/>
+      <w:pPr>
+        <w:ind w:left="6480" w:hanging="360"/>
+      </w:pPr>
+      <w:rPr>
+        <w:rFonts w:ascii="Wingdings" w:hAnsi="Wingdings" w:hint="default"/>
+      </w:rPr>
+    </w:lvl>
+  </w:abstractNum>
+  <w:abstractNum w:abstractNumId="18" w15:restartNumberingAfterBreak="0">
     <w:nsid w:val="7C285F0A"/>
     <w:multiLevelType w:val="multilevel"/>
     <w:tmpl w:val="B53C5B12"/>
@@ -4079,9 +4232,9 @@
       <w:lvlJc w:val="left"/>
       <w:pPr>
         <w:tabs>
-          <w:tab w:val="num" w:pos="720"/>
-        </w:tabs>
-        <w:ind w:left="720" w:hanging="360"/>
+          <w:tab w:val="num" w:pos="1080"/>
+        </w:tabs>
+        <w:ind w:left="1080" w:hanging="360"/>
       </w:pPr>
       <w:rPr>
         <w:rFonts w:ascii="Symbol" w:hAnsi="Symbol" w:hint="default"/>
@@ -4095,9 +4248,9 @@
       <w:lvlJc w:val="left"/>
       <w:pPr>
         <w:tabs>
-          <w:tab w:val="num" w:pos="1440"/>
-        </w:tabs>
-        <w:ind w:left="1440" w:hanging="360"/>
+          <w:tab w:val="num" w:pos="1800"/>
+        </w:tabs>
+        <w:ind w:left="1800" w:hanging="360"/>
       </w:pPr>
       <w:rPr>
         <w:rFonts w:ascii="Courier New" w:hAnsi="Courier New" w:cs="Times New Roman" w:hint="default"/>
@@ -4111,9 +4264,9 @@
       <w:lvlJc w:val="left"/>
       <w:pPr>
         <w:tabs>
-          <w:tab w:val="num" w:pos="2160"/>
-        </w:tabs>
-        <w:ind w:left="2160" w:hanging="360"/>
+          <w:tab w:val="num" w:pos="2520"/>
+        </w:tabs>
+        <w:ind w:left="2520" w:hanging="360"/>
       </w:pPr>
       <w:rPr>
         <w:rFonts w:ascii="Wingdings" w:hAnsi="Wingdings" w:hint="default"/>
@@ -4127,9 +4280,9 @@
       <w:lvlJc w:val="left"/>
       <w:pPr>
         <w:tabs>
-          <w:tab w:val="num" w:pos="2880"/>
-        </w:tabs>
-        <w:ind w:left="2880" w:hanging="360"/>
+          <w:tab w:val="num" w:pos="3240"/>
+        </w:tabs>
+        <w:ind w:left="3240" w:hanging="360"/>
       </w:pPr>
       <w:rPr>
         <w:rFonts w:ascii="Wingdings" w:hAnsi="Wingdings" w:hint="default"/>
@@ -4143,9 +4296,9 @@
       <w:lvlJc w:val="left"/>
       <w:pPr>
         <w:tabs>
-          <w:tab w:val="num" w:pos="3600"/>
-        </w:tabs>
-        <w:ind w:left="3600" w:hanging="360"/>
+          <w:tab w:val="num" w:pos="3960"/>
+        </w:tabs>
+        <w:ind w:left="3960" w:hanging="360"/>
       </w:pPr>
       <w:rPr>
         <w:rFonts w:ascii="Wingdings" w:hAnsi="Wingdings" w:hint="default"/>
@@ -4159,9 +4312,9 @@
       <w:lvlJc w:val="left"/>
       <w:pPr>
         <w:tabs>
-          <w:tab w:val="num" w:pos="4320"/>
-        </w:tabs>
-        <w:ind w:left="4320" w:hanging="360"/>
+          <w:tab w:val="num" w:pos="4680"/>
+        </w:tabs>
+        <w:ind w:left="4680" w:hanging="360"/>
       </w:pPr>
       <w:rPr>
         <w:rFonts w:ascii="Wingdings" w:hAnsi="Wingdings" w:hint="default"/>
@@ -4175,9 +4328,9 @@
       <w:lvlJc w:val="left"/>
       <w:pPr>
         <w:tabs>
-          <w:tab w:val="num" w:pos="5040"/>
-        </w:tabs>
-        <w:ind w:left="5040" w:hanging="360"/>
+          <w:tab w:val="num" w:pos="5400"/>
+        </w:tabs>
+        <w:ind w:left="5400" w:hanging="360"/>
       </w:pPr>
       <w:rPr>
         <w:rFonts w:ascii="Wingdings" w:hAnsi="Wingdings" w:hint="default"/>
@@ -4191,9 +4344,9 @@
       <w:lvlJc w:val="left"/>
       <w:pPr>
         <w:tabs>
-          <w:tab w:val="num" w:pos="5760"/>
-        </w:tabs>
-        <w:ind w:left="5760" w:hanging="360"/>
+          <w:tab w:val="num" w:pos="6120"/>
+        </w:tabs>
+        <w:ind w:left="6120" w:hanging="360"/>
       </w:pPr>
       <w:rPr>
         <w:rFonts w:ascii="Wingdings" w:hAnsi="Wingdings" w:hint="default"/>
@@ -4207,9 +4360,9 @@
       <w:lvlJc w:val="left"/>
       <w:pPr>
         <w:tabs>
-          <w:tab w:val="num" w:pos="6480"/>
-        </w:tabs>
-        <w:ind w:left="6480" w:hanging="360"/>
+          <w:tab w:val="num" w:pos="6840"/>
+        </w:tabs>
+        <w:ind w:left="6840" w:hanging="360"/>
       </w:pPr>
       <w:rPr>
         <w:rFonts w:ascii="Wingdings" w:hAnsi="Wingdings" w:hint="default"/>
@@ -4219,201 +4372,60 @@
   </w:abstractNum>
   <w:num w:numId="1">
     <w:abstractNumId w:val="2"/>
-    <w:lvlOverride w:ilvl="0"/>
-    <w:lvlOverride w:ilvl="1"/>
-    <w:lvlOverride w:ilvl="2"/>
-    <w:lvlOverride w:ilvl="3"/>
-    <w:lvlOverride w:ilvl="4"/>
-    <w:lvlOverride w:ilvl="5"/>
-    <w:lvlOverride w:ilvl="6"/>
-    <w:lvlOverride w:ilvl="7"/>
-    <w:lvlOverride w:ilvl="8"/>
   </w:num>
   <w:num w:numId="2">
     <w:abstractNumId w:val="16"/>
-    <w:lvlOverride w:ilvl="0"/>
-    <w:lvlOverride w:ilvl="1"/>
-    <w:lvlOverride w:ilvl="2"/>
-    <w:lvlOverride w:ilvl="3"/>
-    <w:lvlOverride w:ilvl="4"/>
-    <w:lvlOverride w:ilvl="5"/>
-    <w:lvlOverride w:ilvl="6"/>
-    <w:lvlOverride w:ilvl="7"/>
-    <w:lvlOverride w:ilvl="8"/>
   </w:num>
   <w:num w:numId="3">
     <w:abstractNumId w:val="12"/>
-    <w:lvlOverride w:ilvl="0"/>
-    <w:lvlOverride w:ilvl="1"/>
-    <w:lvlOverride w:ilvl="2"/>
-    <w:lvlOverride w:ilvl="3"/>
-    <w:lvlOverride w:ilvl="4"/>
-    <w:lvlOverride w:ilvl="5"/>
-    <w:lvlOverride w:ilvl="6"/>
-    <w:lvlOverride w:ilvl="7"/>
-    <w:lvlOverride w:ilvl="8"/>
   </w:num>
   <w:num w:numId="4">
     <w:abstractNumId w:val="10"/>
-    <w:lvlOverride w:ilvl="0"/>
-    <w:lvlOverride w:ilvl="1"/>
-    <w:lvlOverride w:ilvl="2"/>
-    <w:lvlOverride w:ilvl="3"/>
-    <w:lvlOverride w:ilvl="4"/>
-    <w:lvlOverride w:ilvl="5"/>
-    <w:lvlOverride w:ilvl="6"/>
-    <w:lvlOverride w:ilvl="7"/>
-    <w:lvlOverride w:ilvl="8"/>
   </w:num>
   <w:num w:numId="5">
     <w:abstractNumId w:val="1"/>
-    <w:lvlOverride w:ilvl="0"/>
-    <w:lvlOverride w:ilvl="1"/>
-    <w:lvlOverride w:ilvl="2"/>
-    <w:lvlOverride w:ilvl="3"/>
-    <w:lvlOverride w:ilvl="4"/>
-    <w:lvlOverride w:ilvl="5"/>
-    <w:lvlOverride w:ilvl="6"/>
-    <w:lvlOverride w:ilvl="7"/>
-    <w:lvlOverride w:ilvl="8"/>
   </w:num>
   <w:num w:numId="6">
     <w:abstractNumId w:val="14"/>
-    <w:lvlOverride w:ilvl="0"/>
-    <w:lvlOverride w:ilvl="1"/>
-    <w:lvlOverride w:ilvl="2"/>
-    <w:lvlOverride w:ilvl="3"/>
-    <w:lvlOverride w:ilvl="4"/>
-    <w:lvlOverride w:ilvl="5"/>
-    <w:lvlOverride w:ilvl="6"/>
-    <w:lvlOverride w:ilvl="7"/>
-    <w:lvlOverride w:ilvl="8"/>
   </w:num>
   <w:num w:numId="7">
     <w:abstractNumId w:val="7"/>
-    <w:lvlOverride w:ilvl="0"/>
-    <w:lvlOverride w:ilvl="1"/>
-    <w:lvlOverride w:ilvl="2"/>
-    <w:lvlOverride w:ilvl="3"/>
-    <w:lvlOverride w:ilvl="4"/>
-    <w:lvlOverride w:ilvl="5"/>
-    <w:lvlOverride w:ilvl="6"/>
-    <w:lvlOverride w:ilvl="7"/>
-    <w:lvlOverride w:ilvl="8"/>
   </w:num>
   <w:num w:numId="8">
     <w:abstractNumId w:val="3"/>
-    <w:lvlOverride w:ilvl="0"/>
-    <w:lvlOverride w:ilvl="1"/>
-    <w:lvlOverride w:ilvl="2"/>
-    <w:lvlOverride w:ilvl="3"/>
-    <w:lvlOverride w:ilvl="4"/>
-    <w:lvlOverride w:ilvl="5"/>
-    <w:lvlOverride w:ilvl="6"/>
-    <w:lvlOverride w:ilvl="7"/>
-    <w:lvlOverride w:ilvl="8"/>
   </w:num>
   <w:num w:numId="9">
     <w:abstractNumId w:val="11"/>
-    <w:lvlOverride w:ilvl="0"/>
-    <w:lvlOverride w:ilvl="1"/>
-    <w:lvlOverride w:ilvl="2"/>
-    <w:lvlOverride w:ilvl="3"/>
-    <w:lvlOverride w:ilvl="4"/>
-    <w:lvlOverride w:ilvl="5"/>
-    <w:lvlOverride w:ilvl="6"/>
-    <w:lvlOverride w:ilvl="7"/>
-    <w:lvlOverride w:ilvl="8"/>
   </w:num>
   <w:num w:numId="10">
     <w:abstractNumId w:val="13"/>
-    <w:lvlOverride w:ilvl="0"/>
-    <w:lvlOverride w:ilvl="1"/>
-    <w:lvlOverride w:ilvl="2"/>
-    <w:lvlOverride w:ilvl="3"/>
-    <w:lvlOverride w:ilvl="4"/>
-    <w:lvlOverride w:ilvl="5"/>
-    <w:lvlOverride w:ilvl="6"/>
-    <w:lvlOverride w:ilvl="7"/>
-    <w:lvlOverride w:ilvl="8"/>
   </w:num>
   <w:num w:numId="11">
     <w:abstractNumId w:val="0"/>
-    <w:lvlOverride w:ilvl="0"/>
-    <w:lvlOverride w:ilvl="1"/>
-    <w:lvlOverride w:ilvl="2"/>
-    <w:lvlOverride w:ilvl="3"/>
-    <w:lvlOverride w:ilvl="4"/>
-    <w:lvlOverride w:ilvl="5"/>
-    <w:lvlOverride w:ilvl="6"/>
-    <w:lvlOverride w:ilvl="7"/>
-    <w:lvlOverride w:ilvl="8"/>
   </w:num>
   <w:num w:numId="12">
     <w:abstractNumId w:val="9"/>
-    <w:lvlOverride w:ilvl="0"/>
-    <w:lvlOverride w:ilvl="1"/>
-    <w:lvlOverride w:ilvl="2"/>
-    <w:lvlOverride w:ilvl="3"/>
-    <w:lvlOverride w:ilvl="4"/>
-    <w:lvlOverride w:ilvl="5"/>
-    <w:lvlOverride w:ilvl="6"/>
-    <w:lvlOverride w:ilvl="7"/>
-    <w:lvlOverride w:ilvl="8"/>
   </w:num>
   <w:num w:numId="13">
-    <w:abstractNumId w:val="17"/>
-    <w:lvlOverride w:ilvl="0"/>
-    <w:lvlOverride w:ilvl="1"/>
-    <w:lvlOverride w:ilvl="2"/>
-    <w:lvlOverride w:ilvl="3"/>
-    <w:lvlOverride w:ilvl="4"/>
-    <w:lvlOverride w:ilvl="5"/>
-    <w:lvlOverride w:ilvl="6"/>
-    <w:lvlOverride w:ilvl="7"/>
-    <w:lvlOverride w:ilvl="8"/>
+    <w:abstractNumId w:val="18"/>
   </w:num>
   <w:num w:numId="14">
     <w:abstractNumId w:val="5"/>
-    <w:lvlOverride w:ilvl="0"/>
-    <w:lvlOverride w:ilvl="1"/>
-    <w:lvlOverride w:ilvl="2"/>
-    <w:lvlOverride w:ilvl="3"/>
-    <w:lvlOverride w:ilvl="4"/>
-    <w:lvlOverride w:ilvl="5"/>
-    <w:lvlOverride w:ilvl="6"/>
-    <w:lvlOverride w:ilvl="7"/>
-    <w:lvlOverride w:ilvl="8"/>
   </w:num>
   <w:num w:numId="15">
     <w:abstractNumId w:val="8"/>
-    <w:lvlOverride w:ilvl="0"/>
-    <w:lvlOverride w:ilvl="1"/>
-    <w:lvlOverride w:ilvl="2"/>
-    <w:lvlOverride w:ilvl="3"/>
-    <w:lvlOverride w:ilvl="4"/>
-    <w:lvlOverride w:ilvl="5"/>
-    <w:lvlOverride w:ilvl="6"/>
-    <w:lvlOverride w:ilvl="7"/>
-    <w:lvlOverride w:ilvl="8"/>
   </w:num>
   <w:num w:numId="16">
     <w:abstractNumId w:val="4"/>
-    <w:lvlOverride w:ilvl="0"/>
-    <w:lvlOverride w:ilvl="1"/>
-    <w:lvlOverride w:ilvl="2"/>
-    <w:lvlOverride w:ilvl="3"/>
-    <w:lvlOverride w:ilvl="4"/>
-    <w:lvlOverride w:ilvl="5"/>
-    <w:lvlOverride w:ilvl="6"/>
-    <w:lvlOverride w:ilvl="7"/>
-    <w:lvlOverride w:ilvl="8"/>
   </w:num>
   <w:num w:numId="17">
     <w:abstractNumId w:val="15"/>
   </w:num>
   <w:num w:numId="18">
     <w:abstractNumId w:val="6"/>
+  </w:num>
+  <w:num w:numId="19">
+    <w:abstractNumId w:val="17"/>
   </w:num>
 </w:numbering>
 </file>

</xml_diff>